<commit_message>
Upload Documents - AnteProyecto
</commit_message>
<xml_diff>
--- a/PlanteamientoTemaTesis.docx
+++ b/PlanteamientoTemaTesis.docx
@@ -53,23 +53,7 @@
           <w:i/>
           <w:iCs/>
         </w:rPr>
-        <w:t xml:space="preserve">Open Web </w:t>
-      </w:r>
-      <w:proofErr w:type="spellStart"/>
-      <w:r>
-        <w:rPr>
-          <w:i/>
-          <w:iCs/>
-        </w:rPr>
-        <w:t>Application</w:t>
-      </w:r>
-      <w:proofErr w:type="spellEnd"/>
-      <w:r>
-        <w:rPr>
-          <w:i/>
-          <w:iCs/>
-        </w:rPr>
-        <w:t xml:space="preserve"> Security Project</w:t>
+        <w:t>Open Web Application Security Project</w:t>
       </w:r>
       <w:r>
         <w:t>) Top ten.</w:t>
@@ -102,6 +86,7 @@
         <w:rPr>
           <w:b/>
           <w:bCs/>
+          <w:lang w:val="en-US"/>
         </w:rPr>
       </w:pPr>
     </w:p>
@@ -209,12 +194,238 @@
         <w:ind w:left="720" w:hanging="450"/>
       </w:pPr>
       <w:r>
-        <w:t>Evaluar la efectividad del sistema de control y seguimiento, verificando que las medidas de seguridad, autenticación, protección contra vulnerabilidades y cifrado cumplan con los estándares de OWASP, y validando su impacto en la reducción de riesgos y en la protección de los datos sensibles.</w:t>
+        <w:t>Evaluar la efectividad del sistema de control y seguimiento, verificando que las medidas de seguridad, autenticación, protección contra vulnerabilidades y cifrado cumplan con los estándares de OWASP</w:t>
+      </w:r>
+      <w:r>
+        <w:t>.</w:t>
       </w:r>
     </w:p>
     <w:p>
       <w:pPr>
         <w:ind w:firstLine="0"/>
+      </w:pPr>
+    </w:p>
+    <w:p>
+      <w:pPr>
+        <w:ind w:firstLine="0"/>
+      </w:pPr>
+    </w:p>
+    <w:p>
+      <w:pPr>
+        <w:ind w:firstLine="0"/>
+      </w:pPr>
+    </w:p>
+    <w:p>
+      <w:pPr>
+        <w:ind w:firstLine="0"/>
+      </w:pPr>
+    </w:p>
+    <w:p>
+      <w:pPr>
+        <w:ind w:firstLine="0"/>
+      </w:pPr>
+    </w:p>
+    <w:p>
+      <w:pPr>
+        <w:ind w:firstLine="0"/>
+      </w:pPr>
+    </w:p>
+    <w:p>
+      <w:pPr>
+        <w:ind w:firstLine="0"/>
+      </w:pPr>
+    </w:p>
+    <w:p>
+      <w:pPr>
+        <w:ind w:firstLine="0"/>
+      </w:pPr>
+    </w:p>
+    <w:p>
+      <w:pPr>
+        <w:ind w:firstLine="0"/>
+      </w:pPr>
+    </w:p>
+    <w:p>
+      <w:pPr>
+        <w:ind w:left="720" w:firstLine="0"/>
+        <w:rPr>
+          <w:lang w:val="en-US"/>
+        </w:rPr>
+      </w:pPr>
+    </w:p>
+    <w:p>
+      <w:pPr>
+        <w:ind w:left="720" w:firstLine="0"/>
+        <w:rPr>
+          <w:lang w:val="es-MX"/>
+        </w:rPr>
+      </w:pPr>
+      <w:r>
+        <w:rPr>
+          <w:lang w:val="es-MX"/>
+        </w:rPr>
+        <w:t xml:space="preserve">Asunto: Agradecimiento y consideración para el puesto de desarrollador </w:t>
+      </w:r>
+      <w:proofErr w:type="spellStart"/>
+      <w:r>
+        <w:rPr>
+          <w:lang w:val="es-MX"/>
+        </w:rPr>
+        <w:t>Backend</w:t>
+      </w:r>
+      <w:proofErr w:type="spellEnd"/>
+      <w:r>
+        <w:rPr>
+          <w:lang w:val="es-MX"/>
+        </w:rPr>
+        <w:t xml:space="preserve"> Junior</w:t>
+      </w:r>
+    </w:p>
+    <w:p>
+      <w:pPr>
+        <w:ind w:left="720" w:firstLine="0"/>
+        <w:rPr>
+          <w:lang w:val="es-MX"/>
+        </w:rPr>
+      </w:pPr>
+      <w:r>
+        <w:rPr>
+          <w:lang w:val="es-MX"/>
+        </w:rPr>
+        <w:t>Buenos días,</w:t>
+      </w:r>
+    </w:p>
+    <w:p>
+      <w:pPr>
+        <w:ind w:left="720" w:firstLine="0"/>
+        <w:rPr>
+          <w:lang w:val="es-MX"/>
+        </w:rPr>
+      </w:pPr>
+      <w:r>
+        <w:rPr>
+          <w:lang w:val="es-MX"/>
+        </w:rPr>
+        <w:t>Espero que se encuentren bien.</w:t>
+      </w:r>
+    </w:p>
+    <w:p>
+      <w:pPr>
+        <w:ind w:left="720" w:firstLine="0"/>
+        <w:rPr>
+          <w:lang w:val="es-MX"/>
+        </w:rPr>
+      </w:pPr>
+      <w:r>
+        <w:rPr>
+          <w:lang w:val="es-MX"/>
+        </w:rPr>
+        <w:t xml:space="preserve">Agradezco mucho la oportunidad que me han ofrecido. Actualmente, estoy en la búsqueda de una posición como Desarrollador </w:t>
+      </w:r>
+      <w:proofErr w:type="spellStart"/>
+      <w:r>
+        <w:rPr>
+          <w:lang w:val="es-MX"/>
+        </w:rPr>
+        <w:t>Backend</w:t>
+      </w:r>
+      <w:proofErr w:type="spellEnd"/>
+      <w:r>
+        <w:rPr>
+          <w:lang w:val="es-MX"/>
+        </w:rPr>
+        <w:t xml:space="preserve"> Junior, especialmente en lenguajes de programación como Java, Node.js, JavaScript y Python, con el objetivo de adquirir experiencia y fortalecer mis habilidades en estas tecnologías.</w:t>
+      </w:r>
+    </w:p>
+    <w:p>
+      <w:pPr>
+        <w:ind w:left="720" w:firstLine="0"/>
+        <w:rPr>
+          <w:lang w:val="es-MX"/>
+        </w:rPr>
+      </w:pPr>
+      <w:r>
+        <w:rPr>
+          <w:lang w:val="es-MX"/>
+        </w:rPr>
+        <w:t>Sin embargo, considero que la oferta que me han presentado no se ajusta completamente a mis expectativas y objetivos profesionales en este momento. Agradezco sinceramente la oportunidad y el tiempo que me han brindado.</w:t>
+      </w:r>
+    </w:p>
+    <w:p>
+      <w:pPr>
+        <w:ind w:left="720" w:firstLine="0"/>
+        <w:rPr>
+          <w:lang w:val="es-MX"/>
+        </w:rPr>
+      </w:pPr>
+      <w:r>
+        <w:rPr>
+          <w:lang w:val="es-MX"/>
+        </w:rPr>
+        <w:t>Quedo a su disposición para futuras oportunidades que puedan estar alineadas con mi perfil.</w:t>
+      </w:r>
+    </w:p>
+    <w:p>
+      <w:pPr>
+        <w:ind w:left="720" w:firstLine="0"/>
+        <w:rPr>
+          <w:lang w:val="en-US"/>
+        </w:rPr>
+      </w:pPr>
+      <w:proofErr w:type="spellStart"/>
+      <w:r>
+        <w:rPr>
+          <w:lang w:val="en-US"/>
+        </w:rPr>
+        <w:t>Saludos</w:t>
+      </w:r>
+      <w:proofErr w:type="spellEnd"/>
+      <w:r>
+        <w:rPr>
+          <w:lang w:val="en-US"/>
+        </w:rPr>
+        <w:t xml:space="preserve"> </w:t>
+      </w:r>
+      <w:proofErr w:type="spellStart"/>
+      <w:r>
+        <w:rPr>
+          <w:lang w:val="en-US"/>
+        </w:rPr>
+        <w:t>cordiales</w:t>
+      </w:r>
+      <w:proofErr w:type="spellEnd"/>
+      <w:r>
+        <w:rPr>
+          <w:lang w:val="en-US"/>
+        </w:rPr>
+        <w:t>,</w:t>
+      </w:r>
+    </w:p>
+    <w:p>
+      <w:pPr>
+        <w:ind w:left="720" w:firstLine="0"/>
+        <w:rPr>
+          <w:lang w:val="en-US"/>
+        </w:rPr>
+      </w:pPr>
+      <w:r>
+        <w:rPr>
+          <w:lang w:val="en-US"/>
+        </w:rPr>
+        <w:t>Mario Salazar</w:t>
+      </w:r>
+    </w:p>
+    <w:p>
+      <w:pPr>
+        <w:spacing w:line="240" w:lineRule="auto"/>
+        <w:ind w:left="360" w:firstLine="0"/>
+        <w:jc w:val="left"/>
+        <w:rPr>
+          <w:rFonts w:ascii="Arial Narrow" w:hAnsi="Arial Narrow"/>
+          <w:b/>
+          <w:bCs/>
+          <w:lang w:val="es-MX"/>
+        </w:rPr>
       </w:pPr>
     </w:p>
     <w:sectPr>
@@ -230,6 +441,715 @@
 <file path=word/numbering.xml><?xml version="1.0" encoding="utf-8"?>
 <w:numbering xmlns:wpc="http://schemas.microsoft.com/office/word/2010/wordprocessingCanvas" xmlns:cx="http://schemas.microsoft.com/office/drawing/2014/chartex" xmlns:cx1="http://schemas.microsoft.com/office/drawing/2015/9/8/chartex" xmlns:cx2="http://schemas.microsoft.com/office/drawing/2015/10/21/chartex" xmlns:cx3="http://schemas.microsoft.com/office/drawing/2016/5/9/chartex" xmlns:cx4="http://schemas.microsoft.com/office/drawing/2016/5/10/chartex" xmlns:cx5="http://schemas.microsoft.com/office/drawing/2016/5/11/chartex" xmlns:cx6="http://schemas.microsoft.com/office/drawing/2016/5/12/chartex" xmlns:cx7="http://schemas.microsoft.com/office/drawing/2016/5/13/chartex" xmlns:cx8="http://schemas.microsoft.com/office/drawing/2016/5/14/chartex" xmlns:mc="http://schemas.openxmlformats.org/markup-compatibility/2006" xmlns:aink="http://schemas.microsoft.com/office/drawing/2016/ink" xmlns:am3d="http://schemas.microsoft.com/office/drawing/2017/model3d" xmlns:o="urn:schemas-microsoft-com:office:office" xmlns:oel="http://schemas.microsoft.com/office/2019/extlst" xmlns:r="http://schemas.openxmlformats.org/officeDocument/2006/relationships" xmlns:m="http://schemas.openxmlformats.org/officeDocument/2006/math" xmlns:v="urn:schemas-microsoft-com:vml" xmlns:wp14="http://schemas.microsoft.com/office/word/2010/wordprocessingDrawing" xmlns:wp="http://schemas.openxmlformats.org/drawingml/2006/wordprocessingDrawing" xmlns:w10="urn:schemas-microsoft-com:office:word" xmlns:w="http://schemas.openxmlformats.org/wordprocessingml/2006/main" xmlns:w14="http://schemas.microsoft.com/office/word/2010/wordml" xmlns:w15="http://schemas.microsoft.com/office/word/2012/wordml" xmlns:w16cex="http://schemas.microsoft.com/office/word/2018/wordml/cex" xmlns:w16cid="http://schemas.microsoft.com/office/word/2016/wordml/cid" xmlns:w16="http://schemas.microsoft.com/office/word/2018/wordml" xmlns:w16du="http://schemas.microsoft.com/office/word/2023/wordml/word16du" xmlns:w16sdtdh="http://schemas.microsoft.com/office/word/2020/wordml/sdtdatahash" xmlns:w16se="http://schemas.microsoft.com/office/word/2015/wordml/symex" xmlns:wpg="http://schemas.microsoft.com/office/word/2010/wordprocessingGroup" xmlns:wpi="http://schemas.microsoft.com/office/word/2010/wordprocessingInk" xmlns:wne="http://schemas.microsoft.com/office/word/2006/wordml" xmlns:wps="http://schemas.microsoft.com/office/word/2010/wordprocessingShape" mc:Ignorable="w14 w15 w16se w16cid w16 w16cex w16sdtdh w16du wp14">
   <w:abstractNum w:abstractNumId="0" w15:restartNumberingAfterBreak="0">
+    <w:nsid w:val="0BC409BE"/>
+    <w:multiLevelType w:val="multilevel"/>
+    <w:tmpl w:val="FD7E7CE6"/>
+    <w:lvl w:ilvl="0">
+      <w:start w:val="1"/>
+      <w:numFmt w:val="bullet"/>
+      <w:lvlText w:val=""/>
+      <w:lvlJc w:val="left"/>
+      <w:pPr>
+        <w:tabs>
+          <w:tab w:val="num" w:pos="720"/>
+        </w:tabs>
+        <w:ind w:left="720" w:hanging="360"/>
+      </w:pPr>
+      <w:rPr>
+        <w:rFonts w:ascii="Symbol" w:hAnsi="Symbol" w:hint="default"/>
+        <w:sz w:val="20"/>
+      </w:rPr>
+    </w:lvl>
+    <w:lvl w:ilvl="1" w:tentative="1">
+      <w:start w:val="1"/>
+      <w:numFmt w:val="bullet"/>
+      <w:lvlText w:val="o"/>
+      <w:lvlJc w:val="left"/>
+      <w:pPr>
+        <w:tabs>
+          <w:tab w:val="num" w:pos="1440"/>
+        </w:tabs>
+        <w:ind w:left="1440" w:hanging="360"/>
+      </w:pPr>
+      <w:rPr>
+        <w:rFonts w:ascii="Courier New" w:hAnsi="Courier New" w:hint="default"/>
+        <w:sz w:val="20"/>
+      </w:rPr>
+    </w:lvl>
+    <w:lvl w:ilvl="2" w:tentative="1">
+      <w:start w:val="1"/>
+      <w:numFmt w:val="bullet"/>
+      <w:lvlText w:val=""/>
+      <w:lvlJc w:val="left"/>
+      <w:pPr>
+        <w:tabs>
+          <w:tab w:val="num" w:pos="2160"/>
+        </w:tabs>
+        <w:ind w:left="2160" w:hanging="360"/>
+      </w:pPr>
+      <w:rPr>
+        <w:rFonts w:ascii="Wingdings" w:hAnsi="Wingdings" w:hint="default"/>
+        <w:sz w:val="20"/>
+      </w:rPr>
+    </w:lvl>
+    <w:lvl w:ilvl="3" w:tentative="1">
+      <w:start w:val="1"/>
+      <w:numFmt w:val="bullet"/>
+      <w:lvlText w:val=""/>
+      <w:lvlJc w:val="left"/>
+      <w:pPr>
+        <w:tabs>
+          <w:tab w:val="num" w:pos="2880"/>
+        </w:tabs>
+        <w:ind w:left="2880" w:hanging="360"/>
+      </w:pPr>
+      <w:rPr>
+        <w:rFonts w:ascii="Wingdings" w:hAnsi="Wingdings" w:hint="default"/>
+        <w:sz w:val="20"/>
+      </w:rPr>
+    </w:lvl>
+    <w:lvl w:ilvl="4" w:tentative="1">
+      <w:start w:val="1"/>
+      <w:numFmt w:val="bullet"/>
+      <w:lvlText w:val=""/>
+      <w:lvlJc w:val="left"/>
+      <w:pPr>
+        <w:tabs>
+          <w:tab w:val="num" w:pos="3600"/>
+        </w:tabs>
+        <w:ind w:left="3600" w:hanging="360"/>
+      </w:pPr>
+      <w:rPr>
+        <w:rFonts w:ascii="Wingdings" w:hAnsi="Wingdings" w:hint="default"/>
+        <w:sz w:val="20"/>
+      </w:rPr>
+    </w:lvl>
+    <w:lvl w:ilvl="5" w:tentative="1">
+      <w:start w:val="1"/>
+      <w:numFmt w:val="bullet"/>
+      <w:lvlText w:val=""/>
+      <w:lvlJc w:val="left"/>
+      <w:pPr>
+        <w:tabs>
+          <w:tab w:val="num" w:pos="4320"/>
+        </w:tabs>
+        <w:ind w:left="4320" w:hanging="360"/>
+      </w:pPr>
+      <w:rPr>
+        <w:rFonts w:ascii="Wingdings" w:hAnsi="Wingdings" w:hint="default"/>
+        <w:sz w:val="20"/>
+      </w:rPr>
+    </w:lvl>
+    <w:lvl w:ilvl="6" w:tentative="1">
+      <w:start w:val="1"/>
+      <w:numFmt w:val="bullet"/>
+      <w:lvlText w:val=""/>
+      <w:lvlJc w:val="left"/>
+      <w:pPr>
+        <w:tabs>
+          <w:tab w:val="num" w:pos="5040"/>
+        </w:tabs>
+        <w:ind w:left="5040" w:hanging="360"/>
+      </w:pPr>
+      <w:rPr>
+        <w:rFonts w:ascii="Wingdings" w:hAnsi="Wingdings" w:hint="default"/>
+        <w:sz w:val="20"/>
+      </w:rPr>
+    </w:lvl>
+    <w:lvl w:ilvl="7" w:tentative="1">
+      <w:start w:val="1"/>
+      <w:numFmt w:val="bullet"/>
+      <w:lvlText w:val=""/>
+      <w:lvlJc w:val="left"/>
+      <w:pPr>
+        <w:tabs>
+          <w:tab w:val="num" w:pos="5760"/>
+        </w:tabs>
+        <w:ind w:left="5760" w:hanging="360"/>
+      </w:pPr>
+      <w:rPr>
+        <w:rFonts w:ascii="Wingdings" w:hAnsi="Wingdings" w:hint="default"/>
+        <w:sz w:val="20"/>
+      </w:rPr>
+    </w:lvl>
+    <w:lvl w:ilvl="8" w:tentative="1">
+      <w:start w:val="1"/>
+      <w:numFmt w:val="bullet"/>
+      <w:lvlText w:val=""/>
+      <w:lvlJc w:val="left"/>
+      <w:pPr>
+        <w:tabs>
+          <w:tab w:val="num" w:pos="6480"/>
+        </w:tabs>
+        <w:ind w:left="6480" w:hanging="360"/>
+      </w:pPr>
+      <w:rPr>
+        <w:rFonts w:ascii="Wingdings" w:hAnsi="Wingdings" w:hint="default"/>
+        <w:sz w:val="20"/>
+      </w:rPr>
+    </w:lvl>
+  </w:abstractNum>
+  <w:abstractNum w:abstractNumId="1" w15:restartNumberingAfterBreak="0">
+    <w:nsid w:val="146F21F3"/>
+    <w:multiLevelType w:val="multilevel"/>
+    <w:tmpl w:val="5C884B52"/>
+    <w:lvl w:ilvl="0">
+      <w:start w:val="1"/>
+      <w:numFmt w:val="decimal"/>
+      <w:lvlText w:val="%1."/>
+      <w:lvlJc w:val="left"/>
+      <w:pPr>
+        <w:tabs>
+          <w:tab w:val="num" w:pos="720"/>
+        </w:tabs>
+        <w:ind w:left="720" w:hanging="360"/>
+      </w:pPr>
+    </w:lvl>
+    <w:lvl w:ilvl="1" w:tentative="1">
+      <w:start w:val="1"/>
+      <w:numFmt w:val="decimal"/>
+      <w:lvlText w:val="%2."/>
+      <w:lvlJc w:val="left"/>
+      <w:pPr>
+        <w:tabs>
+          <w:tab w:val="num" w:pos="1440"/>
+        </w:tabs>
+        <w:ind w:left="1440" w:hanging="360"/>
+      </w:pPr>
+    </w:lvl>
+    <w:lvl w:ilvl="2" w:tentative="1">
+      <w:start w:val="1"/>
+      <w:numFmt w:val="decimal"/>
+      <w:lvlText w:val="%3."/>
+      <w:lvlJc w:val="left"/>
+      <w:pPr>
+        <w:tabs>
+          <w:tab w:val="num" w:pos="2160"/>
+        </w:tabs>
+        <w:ind w:left="2160" w:hanging="360"/>
+      </w:pPr>
+    </w:lvl>
+    <w:lvl w:ilvl="3" w:tentative="1">
+      <w:start w:val="1"/>
+      <w:numFmt w:val="decimal"/>
+      <w:lvlText w:val="%4."/>
+      <w:lvlJc w:val="left"/>
+      <w:pPr>
+        <w:tabs>
+          <w:tab w:val="num" w:pos="2880"/>
+        </w:tabs>
+        <w:ind w:left="2880" w:hanging="360"/>
+      </w:pPr>
+    </w:lvl>
+    <w:lvl w:ilvl="4" w:tentative="1">
+      <w:start w:val="1"/>
+      <w:numFmt w:val="decimal"/>
+      <w:lvlText w:val="%5."/>
+      <w:lvlJc w:val="left"/>
+      <w:pPr>
+        <w:tabs>
+          <w:tab w:val="num" w:pos="3600"/>
+        </w:tabs>
+        <w:ind w:left="3600" w:hanging="360"/>
+      </w:pPr>
+    </w:lvl>
+    <w:lvl w:ilvl="5" w:tentative="1">
+      <w:start w:val="1"/>
+      <w:numFmt w:val="decimal"/>
+      <w:lvlText w:val="%6."/>
+      <w:lvlJc w:val="left"/>
+      <w:pPr>
+        <w:tabs>
+          <w:tab w:val="num" w:pos="4320"/>
+        </w:tabs>
+        <w:ind w:left="4320" w:hanging="360"/>
+      </w:pPr>
+    </w:lvl>
+    <w:lvl w:ilvl="6" w:tentative="1">
+      <w:start w:val="1"/>
+      <w:numFmt w:val="decimal"/>
+      <w:lvlText w:val="%7."/>
+      <w:lvlJc w:val="left"/>
+      <w:pPr>
+        <w:tabs>
+          <w:tab w:val="num" w:pos="5040"/>
+        </w:tabs>
+        <w:ind w:left="5040" w:hanging="360"/>
+      </w:pPr>
+    </w:lvl>
+    <w:lvl w:ilvl="7" w:tentative="1">
+      <w:start w:val="1"/>
+      <w:numFmt w:val="decimal"/>
+      <w:lvlText w:val="%8."/>
+      <w:lvlJc w:val="left"/>
+      <w:pPr>
+        <w:tabs>
+          <w:tab w:val="num" w:pos="5760"/>
+        </w:tabs>
+        <w:ind w:left="5760" w:hanging="360"/>
+      </w:pPr>
+    </w:lvl>
+    <w:lvl w:ilvl="8" w:tentative="1">
+      <w:start w:val="1"/>
+      <w:numFmt w:val="decimal"/>
+      <w:lvlText w:val="%9."/>
+      <w:lvlJc w:val="left"/>
+      <w:pPr>
+        <w:tabs>
+          <w:tab w:val="num" w:pos="6480"/>
+        </w:tabs>
+        <w:ind w:left="6480" w:hanging="360"/>
+      </w:pPr>
+    </w:lvl>
+  </w:abstractNum>
+  <w:abstractNum w:abstractNumId="2" w15:restartNumberingAfterBreak="0">
+    <w:nsid w:val="21CC41A5"/>
+    <w:multiLevelType w:val="multilevel"/>
+    <w:tmpl w:val="461AC0EA"/>
+    <w:lvl w:ilvl="0">
+      <w:start w:val="1"/>
+      <w:numFmt w:val="bullet"/>
+      <w:lvlText w:val=""/>
+      <w:lvlJc w:val="left"/>
+      <w:pPr>
+        <w:tabs>
+          <w:tab w:val="num" w:pos="720"/>
+        </w:tabs>
+        <w:ind w:left="720" w:hanging="360"/>
+      </w:pPr>
+      <w:rPr>
+        <w:rFonts w:ascii="Symbol" w:hAnsi="Symbol" w:hint="default"/>
+        <w:sz w:val="20"/>
+      </w:rPr>
+    </w:lvl>
+    <w:lvl w:ilvl="1" w:tentative="1">
+      <w:start w:val="1"/>
+      <w:numFmt w:val="bullet"/>
+      <w:lvlText w:val="o"/>
+      <w:lvlJc w:val="left"/>
+      <w:pPr>
+        <w:tabs>
+          <w:tab w:val="num" w:pos="1440"/>
+        </w:tabs>
+        <w:ind w:left="1440" w:hanging="360"/>
+      </w:pPr>
+      <w:rPr>
+        <w:rFonts w:ascii="Courier New" w:hAnsi="Courier New" w:hint="default"/>
+        <w:sz w:val="20"/>
+      </w:rPr>
+    </w:lvl>
+    <w:lvl w:ilvl="2" w:tentative="1">
+      <w:start w:val="1"/>
+      <w:numFmt w:val="bullet"/>
+      <w:lvlText w:val=""/>
+      <w:lvlJc w:val="left"/>
+      <w:pPr>
+        <w:tabs>
+          <w:tab w:val="num" w:pos="2160"/>
+        </w:tabs>
+        <w:ind w:left="2160" w:hanging="360"/>
+      </w:pPr>
+      <w:rPr>
+        <w:rFonts w:ascii="Wingdings" w:hAnsi="Wingdings" w:hint="default"/>
+        <w:sz w:val="20"/>
+      </w:rPr>
+    </w:lvl>
+    <w:lvl w:ilvl="3" w:tentative="1">
+      <w:start w:val="1"/>
+      <w:numFmt w:val="bullet"/>
+      <w:lvlText w:val=""/>
+      <w:lvlJc w:val="left"/>
+      <w:pPr>
+        <w:tabs>
+          <w:tab w:val="num" w:pos="2880"/>
+        </w:tabs>
+        <w:ind w:left="2880" w:hanging="360"/>
+      </w:pPr>
+      <w:rPr>
+        <w:rFonts w:ascii="Wingdings" w:hAnsi="Wingdings" w:hint="default"/>
+        <w:sz w:val="20"/>
+      </w:rPr>
+    </w:lvl>
+    <w:lvl w:ilvl="4" w:tentative="1">
+      <w:start w:val="1"/>
+      <w:numFmt w:val="bullet"/>
+      <w:lvlText w:val=""/>
+      <w:lvlJc w:val="left"/>
+      <w:pPr>
+        <w:tabs>
+          <w:tab w:val="num" w:pos="3600"/>
+        </w:tabs>
+        <w:ind w:left="3600" w:hanging="360"/>
+      </w:pPr>
+      <w:rPr>
+        <w:rFonts w:ascii="Wingdings" w:hAnsi="Wingdings" w:hint="default"/>
+        <w:sz w:val="20"/>
+      </w:rPr>
+    </w:lvl>
+    <w:lvl w:ilvl="5" w:tentative="1">
+      <w:start w:val="1"/>
+      <w:numFmt w:val="bullet"/>
+      <w:lvlText w:val=""/>
+      <w:lvlJc w:val="left"/>
+      <w:pPr>
+        <w:tabs>
+          <w:tab w:val="num" w:pos="4320"/>
+        </w:tabs>
+        <w:ind w:left="4320" w:hanging="360"/>
+      </w:pPr>
+      <w:rPr>
+        <w:rFonts w:ascii="Wingdings" w:hAnsi="Wingdings" w:hint="default"/>
+        <w:sz w:val="20"/>
+      </w:rPr>
+    </w:lvl>
+    <w:lvl w:ilvl="6" w:tentative="1">
+      <w:start w:val="1"/>
+      <w:numFmt w:val="bullet"/>
+      <w:lvlText w:val=""/>
+      <w:lvlJc w:val="left"/>
+      <w:pPr>
+        <w:tabs>
+          <w:tab w:val="num" w:pos="5040"/>
+        </w:tabs>
+        <w:ind w:left="5040" w:hanging="360"/>
+      </w:pPr>
+      <w:rPr>
+        <w:rFonts w:ascii="Wingdings" w:hAnsi="Wingdings" w:hint="default"/>
+        <w:sz w:val="20"/>
+      </w:rPr>
+    </w:lvl>
+    <w:lvl w:ilvl="7" w:tentative="1">
+      <w:start w:val="1"/>
+      <w:numFmt w:val="bullet"/>
+      <w:lvlText w:val=""/>
+      <w:lvlJc w:val="left"/>
+      <w:pPr>
+        <w:tabs>
+          <w:tab w:val="num" w:pos="5760"/>
+        </w:tabs>
+        <w:ind w:left="5760" w:hanging="360"/>
+      </w:pPr>
+      <w:rPr>
+        <w:rFonts w:ascii="Wingdings" w:hAnsi="Wingdings" w:hint="default"/>
+        <w:sz w:val="20"/>
+      </w:rPr>
+    </w:lvl>
+    <w:lvl w:ilvl="8" w:tentative="1">
+      <w:start w:val="1"/>
+      <w:numFmt w:val="bullet"/>
+      <w:lvlText w:val=""/>
+      <w:lvlJc w:val="left"/>
+      <w:pPr>
+        <w:tabs>
+          <w:tab w:val="num" w:pos="6480"/>
+        </w:tabs>
+        <w:ind w:left="6480" w:hanging="360"/>
+      </w:pPr>
+      <w:rPr>
+        <w:rFonts w:ascii="Wingdings" w:hAnsi="Wingdings" w:hint="default"/>
+        <w:sz w:val="20"/>
+      </w:rPr>
+    </w:lvl>
+  </w:abstractNum>
+  <w:abstractNum w:abstractNumId="3" w15:restartNumberingAfterBreak="0">
+    <w:nsid w:val="23C740B5"/>
+    <w:multiLevelType w:val="multilevel"/>
+    <w:tmpl w:val="639012EA"/>
+    <w:lvl w:ilvl="0">
+      <w:start w:val="1"/>
+      <w:numFmt w:val="bullet"/>
+      <w:lvlText w:val=""/>
+      <w:lvlJc w:val="left"/>
+      <w:pPr>
+        <w:tabs>
+          <w:tab w:val="num" w:pos="720"/>
+        </w:tabs>
+        <w:ind w:left="720" w:hanging="360"/>
+      </w:pPr>
+      <w:rPr>
+        <w:rFonts w:ascii="Symbol" w:hAnsi="Symbol" w:hint="default"/>
+        <w:sz w:val="20"/>
+      </w:rPr>
+    </w:lvl>
+    <w:lvl w:ilvl="1" w:tentative="1">
+      <w:start w:val="1"/>
+      <w:numFmt w:val="bullet"/>
+      <w:lvlText w:val="o"/>
+      <w:lvlJc w:val="left"/>
+      <w:pPr>
+        <w:tabs>
+          <w:tab w:val="num" w:pos="1440"/>
+        </w:tabs>
+        <w:ind w:left="1440" w:hanging="360"/>
+      </w:pPr>
+      <w:rPr>
+        <w:rFonts w:ascii="Courier New" w:hAnsi="Courier New" w:hint="default"/>
+        <w:sz w:val="20"/>
+      </w:rPr>
+    </w:lvl>
+    <w:lvl w:ilvl="2" w:tentative="1">
+      <w:start w:val="1"/>
+      <w:numFmt w:val="bullet"/>
+      <w:lvlText w:val=""/>
+      <w:lvlJc w:val="left"/>
+      <w:pPr>
+        <w:tabs>
+          <w:tab w:val="num" w:pos="2160"/>
+        </w:tabs>
+        <w:ind w:left="2160" w:hanging="360"/>
+      </w:pPr>
+      <w:rPr>
+        <w:rFonts w:ascii="Wingdings" w:hAnsi="Wingdings" w:hint="default"/>
+        <w:sz w:val="20"/>
+      </w:rPr>
+    </w:lvl>
+    <w:lvl w:ilvl="3" w:tentative="1">
+      <w:start w:val="1"/>
+      <w:numFmt w:val="bullet"/>
+      <w:lvlText w:val=""/>
+      <w:lvlJc w:val="left"/>
+      <w:pPr>
+        <w:tabs>
+          <w:tab w:val="num" w:pos="2880"/>
+        </w:tabs>
+        <w:ind w:left="2880" w:hanging="360"/>
+      </w:pPr>
+      <w:rPr>
+        <w:rFonts w:ascii="Wingdings" w:hAnsi="Wingdings" w:hint="default"/>
+        <w:sz w:val="20"/>
+      </w:rPr>
+    </w:lvl>
+    <w:lvl w:ilvl="4" w:tentative="1">
+      <w:start w:val="1"/>
+      <w:numFmt w:val="bullet"/>
+      <w:lvlText w:val=""/>
+      <w:lvlJc w:val="left"/>
+      <w:pPr>
+        <w:tabs>
+          <w:tab w:val="num" w:pos="3600"/>
+        </w:tabs>
+        <w:ind w:left="3600" w:hanging="360"/>
+      </w:pPr>
+      <w:rPr>
+        <w:rFonts w:ascii="Wingdings" w:hAnsi="Wingdings" w:hint="default"/>
+        <w:sz w:val="20"/>
+      </w:rPr>
+    </w:lvl>
+    <w:lvl w:ilvl="5" w:tentative="1">
+      <w:start w:val="1"/>
+      <w:numFmt w:val="bullet"/>
+      <w:lvlText w:val=""/>
+      <w:lvlJc w:val="left"/>
+      <w:pPr>
+        <w:tabs>
+          <w:tab w:val="num" w:pos="4320"/>
+        </w:tabs>
+        <w:ind w:left="4320" w:hanging="360"/>
+      </w:pPr>
+      <w:rPr>
+        <w:rFonts w:ascii="Wingdings" w:hAnsi="Wingdings" w:hint="default"/>
+        <w:sz w:val="20"/>
+      </w:rPr>
+    </w:lvl>
+    <w:lvl w:ilvl="6" w:tentative="1">
+      <w:start w:val="1"/>
+      <w:numFmt w:val="bullet"/>
+      <w:lvlText w:val=""/>
+      <w:lvlJc w:val="left"/>
+      <w:pPr>
+        <w:tabs>
+          <w:tab w:val="num" w:pos="5040"/>
+        </w:tabs>
+        <w:ind w:left="5040" w:hanging="360"/>
+      </w:pPr>
+      <w:rPr>
+        <w:rFonts w:ascii="Wingdings" w:hAnsi="Wingdings" w:hint="default"/>
+        <w:sz w:val="20"/>
+      </w:rPr>
+    </w:lvl>
+    <w:lvl w:ilvl="7" w:tentative="1">
+      <w:start w:val="1"/>
+      <w:numFmt w:val="bullet"/>
+      <w:lvlText w:val=""/>
+      <w:lvlJc w:val="left"/>
+      <w:pPr>
+        <w:tabs>
+          <w:tab w:val="num" w:pos="5760"/>
+        </w:tabs>
+        <w:ind w:left="5760" w:hanging="360"/>
+      </w:pPr>
+      <w:rPr>
+        <w:rFonts w:ascii="Wingdings" w:hAnsi="Wingdings" w:hint="default"/>
+        <w:sz w:val="20"/>
+      </w:rPr>
+    </w:lvl>
+    <w:lvl w:ilvl="8" w:tentative="1">
+      <w:start w:val="1"/>
+      <w:numFmt w:val="bullet"/>
+      <w:lvlText w:val=""/>
+      <w:lvlJc w:val="left"/>
+      <w:pPr>
+        <w:tabs>
+          <w:tab w:val="num" w:pos="6480"/>
+        </w:tabs>
+        <w:ind w:left="6480" w:hanging="360"/>
+      </w:pPr>
+      <w:rPr>
+        <w:rFonts w:ascii="Wingdings" w:hAnsi="Wingdings" w:hint="default"/>
+        <w:sz w:val="20"/>
+      </w:rPr>
+    </w:lvl>
+  </w:abstractNum>
+  <w:abstractNum w:abstractNumId="4" w15:restartNumberingAfterBreak="0">
+    <w:nsid w:val="24C96765"/>
+    <w:multiLevelType w:val="multilevel"/>
+    <w:tmpl w:val="95B02FF0"/>
+    <w:lvl w:ilvl="0">
+      <w:start w:val="1"/>
+      <w:numFmt w:val="bullet"/>
+      <w:lvlText w:val=""/>
+      <w:lvlJc w:val="left"/>
+      <w:pPr>
+        <w:tabs>
+          <w:tab w:val="num" w:pos="720"/>
+        </w:tabs>
+        <w:ind w:left="720" w:hanging="360"/>
+      </w:pPr>
+      <w:rPr>
+        <w:rFonts w:ascii="Symbol" w:hAnsi="Symbol" w:hint="default"/>
+        <w:sz w:val="20"/>
+      </w:rPr>
+    </w:lvl>
+    <w:lvl w:ilvl="1" w:tentative="1">
+      <w:start w:val="1"/>
+      <w:numFmt w:val="bullet"/>
+      <w:lvlText w:val="o"/>
+      <w:lvlJc w:val="left"/>
+      <w:pPr>
+        <w:tabs>
+          <w:tab w:val="num" w:pos="1440"/>
+        </w:tabs>
+        <w:ind w:left="1440" w:hanging="360"/>
+      </w:pPr>
+      <w:rPr>
+        <w:rFonts w:ascii="Courier New" w:hAnsi="Courier New" w:hint="default"/>
+        <w:sz w:val="20"/>
+      </w:rPr>
+    </w:lvl>
+    <w:lvl w:ilvl="2" w:tentative="1">
+      <w:start w:val="1"/>
+      <w:numFmt w:val="bullet"/>
+      <w:lvlText w:val=""/>
+      <w:lvlJc w:val="left"/>
+      <w:pPr>
+        <w:tabs>
+          <w:tab w:val="num" w:pos="2160"/>
+        </w:tabs>
+        <w:ind w:left="2160" w:hanging="360"/>
+      </w:pPr>
+      <w:rPr>
+        <w:rFonts w:ascii="Wingdings" w:hAnsi="Wingdings" w:hint="default"/>
+        <w:sz w:val="20"/>
+      </w:rPr>
+    </w:lvl>
+    <w:lvl w:ilvl="3" w:tentative="1">
+      <w:start w:val="1"/>
+      <w:numFmt w:val="bullet"/>
+      <w:lvlText w:val=""/>
+      <w:lvlJc w:val="left"/>
+      <w:pPr>
+        <w:tabs>
+          <w:tab w:val="num" w:pos="2880"/>
+        </w:tabs>
+        <w:ind w:left="2880" w:hanging="360"/>
+      </w:pPr>
+      <w:rPr>
+        <w:rFonts w:ascii="Wingdings" w:hAnsi="Wingdings" w:hint="default"/>
+        <w:sz w:val="20"/>
+      </w:rPr>
+    </w:lvl>
+    <w:lvl w:ilvl="4" w:tentative="1">
+      <w:start w:val="1"/>
+      <w:numFmt w:val="bullet"/>
+      <w:lvlText w:val=""/>
+      <w:lvlJc w:val="left"/>
+      <w:pPr>
+        <w:tabs>
+          <w:tab w:val="num" w:pos="3600"/>
+        </w:tabs>
+        <w:ind w:left="3600" w:hanging="360"/>
+      </w:pPr>
+      <w:rPr>
+        <w:rFonts w:ascii="Wingdings" w:hAnsi="Wingdings" w:hint="default"/>
+        <w:sz w:val="20"/>
+      </w:rPr>
+    </w:lvl>
+    <w:lvl w:ilvl="5" w:tentative="1">
+      <w:start w:val="1"/>
+      <w:numFmt w:val="bullet"/>
+      <w:lvlText w:val=""/>
+      <w:lvlJc w:val="left"/>
+      <w:pPr>
+        <w:tabs>
+          <w:tab w:val="num" w:pos="4320"/>
+        </w:tabs>
+        <w:ind w:left="4320" w:hanging="360"/>
+      </w:pPr>
+      <w:rPr>
+        <w:rFonts w:ascii="Wingdings" w:hAnsi="Wingdings" w:hint="default"/>
+        <w:sz w:val="20"/>
+      </w:rPr>
+    </w:lvl>
+    <w:lvl w:ilvl="6" w:tentative="1">
+      <w:start w:val="1"/>
+      <w:numFmt w:val="bullet"/>
+      <w:lvlText w:val=""/>
+      <w:lvlJc w:val="left"/>
+      <w:pPr>
+        <w:tabs>
+          <w:tab w:val="num" w:pos="5040"/>
+        </w:tabs>
+        <w:ind w:left="5040" w:hanging="360"/>
+      </w:pPr>
+      <w:rPr>
+        <w:rFonts w:ascii="Wingdings" w:hAnsi="Wingdings" w:hint="default"/>
+        <w:sz w:val="20"/>
+      </w:rPr>
+    </w:lvl>
+    <w:lvl w:ilvl="7" w:tentative="1">
+      <w:start w:val="1"/>
+      <w:numFmt w:val="bullet"/>
+      <w:lvlText w:val=""/>
+      <w:lvlJc w:val="left"/>
+      <w:pPr>
+        <w:tabs>
+          <w:tab w:val="num" w:pos="5760"/>
+        </w:tabs>
+        <w:ind w:left="5760" w:hanging="360"/>
+      </w:pPr>
+      <w:rPr>
+        <w:rFonts w:ascii="Wingdings" w:hAnsi="Wingdings" w:hint="default"/>
+        <w:sz w:val="20"/>
+      </w:rPr>
+    </w:lvl>
+    <w:lvl w:ilvl="8" w:tentative="1">
+      <w:start w:val="1"/>
+      <w:numFmt w:val="bullet"/>
+      <w:lvlText w:val=""/>
+      <w:lvlJc w:val="left"/>
+      <w:pPr>
+        <w:tabs>
+          <w:tab w:val="num" w:pos="6480"/>
+        </w:tabs>
+        <w:ind w:left="6480" w:hanging="360"/>
+      </w:pPr>
+      <w:rPr>
+        <w:rFonts w:ascii="Wingdings" w:hAnsi="Wingdings" w:hint="default"/>
+        <w:sz w:val="20"/>
+      </w:rPr>
+    </w:lvl>
+  </w:abstractNum>
+  <w:abstractNum w:abstractNumId="5" w15:restartNumberingAfterBreak="0">
     <w:nsid w:val="268F7B80"/>
     <w:multiLevelType w:val="hybridMultilevel"/>
     <w:tmpl w:val="44AE42EE"/>
@@ -342,7 +1262,1199 @@
       </w:rPr>
     </w:lvl>
   </w:abstractNum>
-  <w:abstractNum w:abstractNumId="1" w15:restartNumberingAfterBreak="0">
+  <w:abstractNum w:abstractNumId="6" w15:restartNumberingAfterBreak="0">
+    <w:nsid w:val="26CE6BDD"/>
+    <w:multiLevelType w:val="multilevel"/>
+    <w:tmpl w:val="808E42A6"/>
+    <w:lvl w:ilvl="0">
+      <w:start w:val="1"/>
+      <w:numFmt w:val="bullet"/>
+      <w:lvlText w:val=""/>
+      <w:lvlJc w:val="left"/>
+      <w:pPr>
+        <w:tabs>
+          <w:tab w:val="num" w:pos="720"/>
+        </w:tabs>
+        <w:ind w:left="720" w:hanging="360"/>
+      </w:pPr>
+      <w:rPr>
+        <w:rFonts w:ascii="Symbol" w:hAnsi="Symbol" w:hint="default"/>
+        <w:sz w:val="20"/>
+      </w:rPr>
+    </w:lvl>
+    <w:lvl w:ilvl="1" w:tentative="1">
+      <w:start w:val="1"/>
+      <w:numFmt w:val="bullet"/>
+      <w:lvlText w:val="o"/>
+      <w:lvlJc w:val="left"/>
+      <w:pPr>
+        <w:tabs>
+          <w:tab w:val="num" w:pos="1440"/>
+        </w:tabs>
+        <w:ind w:left="1440" w:hanging="360"/>
+      </w:pPr>
+      <w:rPr>
+        <w:rFonts w:ascii="Courier New" w:hAnsi="Courier New" w:hint="default"/>
+        <w:sz w:val="20"/>
+      </w:rPr>
+    </w:lvl>
+    <w:lvl w:ilvl="2" w:tentative="1">
+      <w:start w:val="1"/>
+      <w:numFmt w:val="bullet"/>
+      <w:lvlText w:val=""/>
+      <w:lvlJc w:val="left"/>
+      <w:pPr>
+        <w:tabs>
+          <w:tab w:val="num" w:pos="2160"/>
+        </w:tabs>
+        <w:ind w:left="2160" w:hanging="360"/>
+      </w:pPr>
+      <w:rPr>
+        <w:rFonts w:ascii="Wingdings" w:hAnsi="Wingdings" w:hint="default"/>
+        <w:sz w:val="20"/>
+      </w:rPr>
+    </w:lvl>
+    <w:lvl w:ilvl="3" w:tentative="1">
+      <w:start w:val="1"/>
+      <w:numFmt w:val="bullet"/>
+      <w:lvlText w:val=""/>
+      <w:lvlJc w:val="left"/>
+      <w:pPr>
+        <w:tabs>
+          <w:tab w:val="num" w:pos="2880"/>
+        </w:tabs>
+        <w:ind w:left="2880" w:hanging="360"/>
+      </w:pPr>
+      <w:rPr>
+        <w:rFonts w:ascii="Wingdings" w:hAnsi="Wingdings" w:hint="default"/>
+        <w:sz w:val="20"/>
+      </w:rPr>
+    </w:lvl>
+    <w:lvl w:ilvl="4" w:tentative="1">
+      <w:start w:val="1"/>
+      <w:numFmt w:val="bullet"/>
+      <w:lvlText w:val=""/>
+      <w:lvlJc w:val="left"/>
+      <w:pPr>
+        <w:tabs>
+          <w:tab w:val="num" w:pos="3600"/>
+        </w:tabs>
+        <w:ind w:left="3600" w:hanging="360"/>
+      </w:pPr>
+      <w:rPr>
+        <w:rFonts w:ascii="Wingdings" w:hAnsi="Wingdings" w:hint="default"/>
+        <w:sz w:val="20"/>
+      </w:rPr>
+    </w:lvl>
+    <w:lvl w:ilvl="5" w:tentative="1">
+      <w:start w:val="1"/>
+      <w:numFmt w:val="bullet"/>
+      <w:lvlText w:val=""/>
+      <w:lvlJc w:val="left"/>
+      <w:pPr>
+        <w:tabs>
+          <w:tab w:val="num" w:pos="4320"/>
+        </w:tabs>
+        <w:ind w:left="4320" w:hanging="360"/>
+      </w:pPr>
+      <w:rPr>
+        <w:rFonts w:ascii="Wingdings" w:hAnsi="Wingdings" w:hint="default"/>
+        <w:sz w:val="20"/>
+      </w:rPr>
+    </w:lvl>
+    <w:lvl w:ilvl="6" w:tentative="1">
+      <w:start w:val="1"/>
+      <w:numFmt w:val="bullet"/>
+      <w:lvlText w:val=""/>
+      <w:lvlJc w:val="left"/>
+      <w:pPr>
+        <w:tabs>
+          <w:tab w:val="num" w:pos="5040"/>
+        </w:tabs>
+        <w:ind w:left="5040" w:hanging="360"/>
+      </w:pPr>
+      <w:rPr>
+        <w:rFonts w:ascii="Wingdings" w:hAnsi="Wingdings" w:hint="default"/>
+        <w:sz w:val="20"/>
+      </w:rPr>
+    </w:lvl>
+    <w:lvl w:ilvl="7" w:tentative="1">
+      <w:start w:val="1"/>
+      <w:numFmt w:val="bullet"/>
+      <w:lvlText w:val=""/>
+      <w:lvlJc w:val="left"/>
+      <w:pPr>
+        <w:tabs>
+          <w:tab w:val="num" w:pos="5760"/>
+        </w:tabs>
+        <w:ind w:left="5760" w:hanging="360"/>
+      </w:pPr>
+      <w:rPr>
+        <w:rFonts w:ascii="Wingdings" w:hAnsi="Wingdings" w:hint="default"/>
+        <w:sz w:val="20"/>
+      </w:rPr>
+    </w:lvl>
+    <w:lvl w:ilvl="8" w:tentative="1">
+      <w:start w:val="1"/>
+      <w:numFmt w:val="bullet"/>
+      <w:lvlText w:val=""/>
+      <w:lvlJc w:val="left"/>
+      <w:pPr>
+        <w:tabs>
+          <w:tab w:val="num" w:pos="6480"/>
+        </w:tabs>
+        <w:ind w:left="6480" w:hanging="360"/>
+      </w:pPr>
+      <w:rPr>
+        <w:rFonts w:ascii="Wingdings" w:hAnsi="Wingdings" w:hint="default"/>
+        <w:sz w:val="20"/>
+      </w:rPr>
+    </w:lvl>
+  </w:abstractNum>
+  <w:abstractNum w:abstractNumId="7" w15:restartNumberingAfterBreak="0">
+    <w:nsid w:val="2A2C0D05"/>
+    <w:multiLevelType w:val="multilevel"/>
+    <w:tmpl w:val="56D49E28"/>
+    <w:lvl w:ilvl="0">
+      <w:start w:val="1"/>
+      <w:numFmt w:val="bullet"/>
+      <w:lvlText w:val=""/>
+      <w:lvlJc w:val="left"/>
+      <w:pPr>
+        <w:tabs>
+          <w:tab w:val="num" w:pos="720"/>
+        </w:tabs>
+        <w:ind w:left="720" w:hanging="360"/>
+      </w:pPr>
+      <w:rPr>
+        <w:rFonts w:ascii="Symbol" w:hAnsi="Symbol" w:hint="default"/>
+        <w:sz w:val="20"/>
+      </w:rPr>
+    </w:lvl>
+    <w:lvl w:ilvl="1" w:tentative="1">
+      <w:start w:val="1"/>
+      <w:numFmt w:val="bullet"/>
+      <w:lvlText w:val="o"/>
+      <w:lvlJc w:val="left"/>
+      <w:pPr>
+        <w:tabs>
+          <w:tab w:val="num" w:pos="1440"/>
+        </w:tabs>
+        <w:ind w:left="1440" w:hanging="360"/>
+      </w:pPr>
+      <w:rPr>
+        <w:rFonts w:ascii="Courier New" w:hAnsi="Courier New" w:hint="default"/>
+        <w:sz w:val="20"/>
+      </w:rPr>
+    </w:lvl>
+    <w:lvl w:ilvl="2" w:tentative="1">
+      <w:start w:val="1"/>
+      <w:numFmt w:val="bullet"/>
+      <w:lvlText w:val=""/>
+      <w:lvlJc w:val="left"/>
+      <w:pPr>
+        <w:tabs>
+          <w:tab w:val="num" w:pos="2160"/>
+        </w:tabs>
+        <w:ind w:left="2160" w:hanging="360"/>
+      </w:pPr>
+      <w:rPr>
+        <w:rFonts w:ascii="Wingdings" w:hAnsi="Wingdings" w:hint="default"/>
+        <w:sz w:val="20"/>
+      </w:rPr>
+    </w:lvl>
+    <w:lvl w:ilvl="3" w:tentative="1">
+      <w:start w:val="1"/>
+      <w:numFmt w:val="bullet"/>
+      <w:lvlText w:val=""/>
+      <w:lvlJc w:val="left"/>
+      <w:pPr>
+        <w:tabs>
+          <w:tab w:val="num" w:pos="2880"/>
+        </w:tabs>
+        <w:ind w:left="2880" w:hanging="360"/>
+      </w:pPr>
+      <w:rPr>
+        <w:rFonts w:ascii="Wingdings" w:hAnsi="Wingdings" w:hint="default"/>
+        <w:sz w:val="20"/>
+      </w:rPr>
+    </w:lvl>
+    <w:lvl w:ilvl="4" w:tentative="1">
+      <w:start w:val="1"/>
+      <w:numFmt w:val="bullet"/>
+      <w:lvlText w:val=""/>
+      <w:lvlJc w:val="left"/>
+      <w:pPr>
+        <w:tabs>
+          <w:tab w:val="num" w:pos="3600"/>
+        </w:tabs>
+        <w:ind w:left="3600" w:hanging="360"/>
+      </w:pPr>
+      <w:rPr>
+        <w:rFonts w:ascii="Wingdings" w:hAnsi="Wingdings" w:hint="default"/>
+        <w:sz w:val="20"/>
+      </w:rPr>
+    </w:lvl>
+    <w:lvl w:ilvl="5" w:tentative="1">
+      <w:start w:val="1"/>
+      <w:numFmt w:val="bullet"/>
+      <w:lvlText w:val=""/>
+      <w:lvlJc w:val="left"/>
+      <w:pPr>
+        <w:tabs>
+          <w:tab w:val="num" w:pos="4320"/>
+        </w:tabs>
+        <w:ind w:left="4320" w:hanging="360"/>
+      </w:pPr>
+      <w:rPr>
+        <w:rFonts w:ascii="Wingdings" w:hAnsi="Wingdings" w:hint="default"/>
+        <w:sz w:val="20"/>
+      </w:rPr>
+    </w:lvl>
+    <w:lvl w:ilvl="6" w:tentative="1">
+      <w:start w:val="1"/>
+      <w:numFmt w:val="bullet"/>
+      <w:lvlText w:val=""/>
+      <w:lvlJc w:val="left"/>
+      <w:pPr>
+        <w:tabs>
+          <w:tab w:val="num" w:pos="5040"/>
+        </w:tabs>
+        <w:ind w:left="5040" w:hanging="360"/>
+      </w:pPr>
+      <w:rPr>
+        <w:rFonts w:ascii="Wingdings" w:hAnsi="Wingdings" w:hint="default"/>
+        <w:sz w:val="20"/>
+      </w:rPr>
+    </w:lvl>
+    <w:lvl w:ilvl="7" w:tentative="1">
+      <w:start w:val="1"/>
+      <w:numFmt w:val="bullet"/>
+      <w:lvlText w:val=""/>
+      <w:lvlJc w:val="left"/>
+      <w:pPr>
+        <w:tabs>
+          <w:tab w:val="num" w:pos="5760"/>
+        </w:tabs>
+        <w:ind w:left="5760" w:hanging="360"/>
+      </w:pPr>
+      <w:rPr>
+        <w:rFonts w:ascii="Wingdings" w:hAnsi="Wingdings" w:hint="default"/>
+        <w:sz w:val="20"/>
+      </w:rPr>
+    </w:lvl>
+    <w:lvl w:ilvl="8" w:tentative="1">
+      <w:start w:val="1"/>
+      <w:numFmt w:val="bullet"/>
+      <w:lvlText w:val=""/>
+      <w:lvlJc w:val="left"/>
+      <w:pPr>
+        <w:tabs>
+          <w:tab w:val="num" w:pos="6480"/>
+        </w:tabs>
+        <w:ind w:left="6480" w:hanging="360"/>
+      </w:pPr>
+      <w:rPr>
+        <w:rFonts w:ascii="Wingdings" w:hAnsi="Wingdings" w:hint="default"/>
+        <w:sz w:val="20"/>
+      </w:rPr>
+    </w:lvl>
+  </w:abstractNum>
+  <w:abstractNum w:abstractNumId="8" w15:restartNumberingAfterBreak="0">
+    <w:nsid w:val="2BA91ADA"/>
+    <w:multiLevelType w:val="multilevel"/>
+    <w:tmpl w:val="9142FB38"/>
+    <w:lvl w:ilvl="0">
+      <w:start w:val="1"/>
+      <w:numFmt w:val="bullet"/>
+      <w:lvlText w:val=""/>
+      <w:lvlJc w:val="left"/>
+      <w:pPr>
+        <w:tabs>
+          <w:tab w:val="num" w:pos="720"/>
+        </w:tabs>
+        <w:ind w:left="720" w:hanging="360"/>
+      </w:pPr>
+      <w:rPr>
+        <w:rFonts w:ascii="Symbol" w:hAnsi="Symbol" w:hint="default"/>
+        <w:sz w:val="20"/>
+      </w:rPr>
+    </w:lvl>
+    <w:lvl w:ilvl="1" w:tentative="1">
+      <w:start w:val="1"/>
+      <w:numFmt w:val="bullet"/>
+      <w:lvlText w:val="o"/>
+      <w:lvlJc w:val="left"/>
+      <w:pPr>
+        <w:tabs>
+          <w:tab w:val="num" w:pos="1440"/>
+        </w:tabs>
+        <w:ind w:left="1440" w:hanging="360"/>
+      </w:pPr>
+      <w:rPr>
+        <w:rFonts w:ascii="Courier New" w:hAnsi="Courier New" w:hint="default"/>
+        <w:sz w:val="20"/>
+      </w:rPr>
+    </w:lvl>
+    <w:lvl w:ilvl="2" w:tentative="1">
+      <w:start w:val="1"/>
+      <w:numFmt w:val="bullet"/>
+      <w:lvlText w:val=""/>
+      <w:lvlJc w:val="left"/>
+      <w:pPr>
+        <w:tabs>
+          <w:tab w:val="num" w:pos="2160"/>
+        </w:tabs>
+        <w:ind w:left="2160" w:hanging="360"/>
+      </w:pPr>
+      <w:rPr>
+        <w:rFonts w:ascii="Wingdings" w:hAnsi="Wingdings" w:hint="default"/>
+        <w:sz w:val="20"/>
+      </w:rPr>
+    </w:lvl>
+    <w:lvl w:ilvl="3" w:tentative="1">
+      <w:start w:val="1"/>
+      <w:numFmt w:val="bullet"/>
+      <w:lvlText w:val=""/>
+      <w:lvlJc w:val="left"/>
+      <w:pPr>
+        <w:tabs>
+          <w:tab w:val="num" w:pos="2880"/>
+        </w:tabs>
+        <w:ind w:left="2880" w:hanging="360"/>
+      </w:pPr>
+      <w:rPr>
+        <w:rFonts w:ascii="Wingdings" w:hAnsi="Wingdings" w:hint="default"/>
+        <w:sz w:val="20"/>
+      </w:rPr>
+    </w:lvl>
+    <w:lvl w:ilvl="4" w:tentative="1">
+      <w:start w:val="1"/>
+      <w:numFmt w:val="bullet"/>
+      <w:lvlText w:val=""/>
+      <w:lvlJc w:val="left"/>
+      <w:pPr>
+        <w:tabs>
+          <w:tab w:val="num" w:pos="3600"/>
+        </w:tabs>
+        <w:ind w:left="3600" w:hanging="360"/>
+      </w:pPr>
+      <w:rPr>
+        <w:rFonts w:ascii="Wingdings" w:hAnsi="Wingdings" w:hint="default"/>
+        <w:sz w:val="20"/>
+      </w:rPr>
+    </w:lvl>
+    <w:lvl w:ilvl="5" w:tentative="1">
+      <w:start w:val="1"/>
+      <w:numFmt w:val="bullet"/>
+      <w:lvlText w:val=""/>
+      <w:lvlJc w:val="left"/>
+      <w:pPr>
+        <w:tabs>
+          <w:tab w:val="num" w:pos="4320"/>
+        </w:tabs>
+        <w:ind w:left="4320" w:hanging="360"/>
+      </w:pPr>
+      <w:rPr>
+        <w:rFonts w:ascii="Wingdings" w:hAnsi="Wingdings" w:hint="default"/>
+        <w:sz w:val="20"/>
+      </w:rPr>
+    </w:lvl>
+    <w:lvl w:ilvl="6" w:tentative="1">
+      <w:start w:val="1"/>
+      <w:numFmt w:val="bullet"/>
+      <w:lvlText w:val=""/>
+      <w:lvlJc w:val="left"/>
+      <w:pPr>
+        <w:tabs>
+          <w:tab w:val="num" w:pos="5040"/>
+        </w:tabs>
+        <w:ind w:left="5040" w:hanging="360"/>
+      </w:pPr>
+      <w:rPr>
+        <w:rFonts w:ascii="Wingdings" w:hAnsi="Wingdings" w:hint="default"/>
+        <w:sz w:val="20"/>
+      </w:rPr>
+    </w:lvl>
+    <w:lvl w:ilvl="7" w:tentative="1">
+      <w:start w:val="1"/>
+      <w:numFmt w:val="bullet"/>
+      <w:lvlText w:val=""/>
+      <w:lvlJc w:val="left"/>
+      <w:pPr>
+        <w:tabs>
+          <w:tab w:val="num" w:pos="5760"/>
+        </w:tabs>
+        <w:ind w:left="5760" w:hanging="360"/>
+      </w:pPr>
+      <w:rPr>
+        <w:rFonts w:ascii="Wingdings" w:hAnsi="Wingdings" w:hint="default"/>
+        <w:sz w:val="20"/>
+      </w:rPr>
+    </w:lvl>
+    <w:lvl w:ilvl="8" w:tentative="1">
+      <w:start w:val="1"/>
+      <w:numFmt w:val="bullet"/>
+      <w:lvlText w:val=""/>
+      <w:lvlJc w:val="left"/>
+      <w:pPr>
+        <w:tabs>
+          <w:tab w:val="num" w:pos="6480"/>
+        </w:tabs>
+        <w:ind w:left="6480" w:hanging="360"/>
+      </w:pPr>
+      <w:rPr>
+        <w:rFonts w:ascii="Wingdings" w:hAnsi="Wingdings" w:hint="default"/>
+        <w:sz w:val="20"/>
+      </w:rPr>
+    </w:lvl>
+  </w:abstractNum>
+  <w:abstractNum w:abstractNumId="9" w15:restartNumberingAfterBreak="0">
+    <w:nsid w:val="2F92292D"/>
+    <w:multiLevelType w:val="multilevel"/>
+    <w:tmpl w:val="C04217D2"/>
+    <w:lvl w:ilvl="0">
+      <w:start w:val="1"/>
+      <w:numFmt w:val="bullet"/>
+      <w:lvlText w:val=""/>
+      <w:lvlJc w:val="left"/>
+      <w:pPr>
+        <w:tabs>
+          <w:tab w:val="num" w:pos="720"/>
+        </w:tabs>
+        <w:ind w:left="720" w:hanging="360"/>
+      </w:pPr>
+      <w:rPr>
+        <w:rFonts w:ascii="Symbol" w:hAnsi="Symbol" w:hint="default"/>
+        <w:sz w:val="20"/>
+      </w:rPr>
+    </w:lvl>
+    <w:lvl w:ilvl="1" w:tentative="1">
+      <w:start w:val="1"/>
+      <w:numFmt w:val="bullet"/>
+      <w:lvlText w:val="o"/>
+      <w:lvlJc w:val="left"/>
+      <w:pPr>
+        <w:tabs>
+          <w:tab w:val="num" w:pos="1440"/>
+        </w:tabs>
+        <w:ind w:left="1440" w:hanging="360"/>
+      </w:pPr>
+      <w:rPr>
+        <w:rFonts w:ascii="Courier New" w:hAnsi="Courier New" w:hint="default"/>
+        <w:sz w:val="20"/>
+      </w:rPr>
+    </w:lvl>
+    <w:lvl w:ilvl="2" w:tentative="1">
+      <w:start w:val="1"/>
+      <w:numFmt w:val="bullet"/>
+      <w:lvlText w:val=""/>
+      <w:lvlJc w:val="left"/>
+      <w:pPr>
+        <w:tabs>
+          <w:tab w:val="num" w:pos="2160"/>
+        </w:tabs>
+        <w:ind w:left="2160" w:hanging="360"/>
+      </w:pPr>
+      <w:rPr>
+        <w:rFonts w:ascii="Wingdings" w:hAnsi="Wingdings" w:hint="default"/>
+        <w:sz w:val="20"/>
+      </w:rPr>
+    </w:lvl>
+    <w:lvl w:ilvl="3" w:tentative="1">
+      <w:start w:val="1"/>
+      <w:numFmt w:val="bullet"/>
+      <w:lvlText w:val=""/>
+      <w:lvlJc w:val="left"/>
+      <w:pPr>
+        <w:tabs>
+          <w:tab w:val="num" w:pos="2880"/>
+        </w:tabs>
+        <w:ind w:left="2880" w:hanging="360"/>
+      </w:pPr>
+      <w:rPr>
+        <w:rFonts w:ascii="Wingdings" w:hAnsi="Wingdings" w:hint="default"/>
+        <w:sz w:val="20"/>
+      </w:rPr>
+    </w:lvl>
+    <w:lvl w:ilvl="4" w:tentative="1">
+      <w:start w:val="1"/>
+      <w:numFmt w:val="bullet"/>
+      <w:lvlText w:val=""/>
+      <w:lvlJc w:val="left"/>
+      <w:pPr>
+        <w:tabs>
+          <w:tab w:val="num" w:pos="3600"/>
+        </w:tabs>
+        <w:ind w:left="3600" w:hanging="360"/>
+      </w:pPr>
+      <w:rPr>
+        <w:rFonts w:ascii="Wingdings" w:hAnsi="Wingdings" w:hint="default"/>
+        <w:sz w:val="20"/>
+      </w:rPr>
+    </w:lvl>
+    <w:lvl w:ilvl="5" w:tentative="1">
+      <w:start w:val="1"/>
+      <w:numFmt w:val="bullet"/>
+      <w:lvlText w:val=""/>
+      <w:lvlJc w:val="left"/>
+      <w:pPr>
+        <w:tabs>
+          <w:tab w:val="num" w:pos="4320"/>
+        </w:tabs>
+        <w:ind w:left="4320" w:hanging="360"/>
+      </w:pPr>
+      <w:rPr>
+        <w:rFonts w:ascii="Wingdings" w:hAnsi="Wingdings" w:hint="default"/>
+        <w:sz w:val="20"/>
+      </w:rPr>
+    </w:lvl>
+    <w:lvl w:ilvl="6" w:tentative="1">
+      <w:start w:val="1"/>
+      <w:numFmt w:val="bullet"/>
+      <w:lvlText w:val=""/>
+      <w:lvlJc w:val="left"/>
+      <w:pPr>
+        <w:tabs>
+          <w:tab w:val="num" w:pos="5040"/>
+        </w:tabs>
+        <w:ind w:left="5040" w:hanging="360"/>
+      </w:pPr>
+      <w:rPr>
+        <w:rFonts w:ascii="Wingdings" w:hAnsi="Wingdings" w:hint="default"/>
+        <w:sz w:val="20"/>
+      </w:rPr>
+    </w:lvl>
+    <w:lvl w:ilvl="7" w:tentative="1">
+      <w:start w:val="1"/>
+      <w:numFmt w:val="bullet"/>
+      <w:lvlText w:val=""/>
+      <w:lvlJc w:val="left"/>
+      <w:pPr>
+        <w:tabs>
+          <w:tab w:val="num" w:pos="5760"/>
+        </w:tabs>
+        <w:ind w:left="5760" w:hanging="360"/>
+      </w:pPr>
+      <w:rPr>
+        <w:rFonts w:ascii="Wingdings" w:hAnsi="Wingdings" w:hint="default"/>
+        <w:sz w:val="20"/>
+      </w:rPr>
+    </w:lvl>
+    <w:lvl w:ilvl="8" w:tentative="1">
+      <w:start w:val="1"/>
+      <w:numFmt w:val="bullet"/>
+      <w:lvlText w:val=""/>
+      <w:lvlJc w:val="left"/>
+      <w:pPr>
+        <w:tabs>
+          <w:tab w:val="num" w:pos="6480"/>
+        </w:tabs>
+        <w:ind w:left="6480" w:hanging="360"/>
+      </w:pPr>
+      <w:rPr>
+        <w:rFonts w:ascii="Wingdings" w:hAnsi="Wingdings" w:hint="default"/>
+        <w:sz w:val="20"/>
+      </w:rPr>
+    </w:lvl>
+  </w:abstractNum>
+  <w:abstractNum w:abstractNumId="10" w15:restartNumberingAfterBreak="0">
+    <w:nsid w:val="3FDA5323"/>
+    <w:multiLevelType w:val="multilevel"/>
+    <w:tmpl w:val="7E26068E"/>
+    <w:lvl w:ilvl="0">
+      <w:start w:val="1"/>
+      <w:numFmt w:val="bullet"/>
+      <w:lvlText w:val=""/>
+      <w:lvlJc w:val="left"/>
+      <w:pPr>
+        <w:tabs>
+          <w:tab w:val="num" w:pos="720"/>
+        </w:tabs>
+        <w:ind w:left="720" w:hanging="360"/>
+      </w:pPr>
+      <w:rPr>
+        <w:rFonts w:ascii="Symbol" w:hAnsi="Symbol" w:hint="default"/>
+        <w:sz w:val="20"/>
+      </w:rPr>
+    </w:lvl>
+    <w:lvl w:ilvl="1" w:tentative="1">
+      <w:start w:val="1"/>
+      <w:numFmt w:val="bullet"/>
+      <w:lvlText w:val="o"/>
+      <w:lvlJc w:val="left"/>
+      <w:pPr>
+        <w:tabs>
+          <w:tab w:val="num" w:pos="1440"/>
+        </w:tabs>
+        <w:ind w:left="1440" w:hanging="360"/>
+      </w:pPr>
+      <w:rPr>
+        <w:rFonts w:ascii="Courier New" w:hAnsi="Courier New" w:hint="default"/>
+        <w:sz w:val="20"/>
+      </w:rPr>
+    </w:lvl>
+    <w:lvl w:ilvl="2" w:tentative="1">
+      <w:start w:val="1"/>
+      <w:numFmt w:val="bullet"/>
+      <w:lvlText w:val=""/>
+      <w:lvlJc w:val="left"/>
+      <w:pPr>
+        <w:tabs>
+          <w:tab w:val="num" w:pos="2160"/>
+        </w:tabs>
+        <w:ind w:left="2160" w:hanging="360"/>
+      </w:pPr>
+      <w:rPr>
+        <w:rFonts w:ascii="Wingdings" w:hAnsi="Wingdings" w:hint="default"/>
+        <w:sz w:val="20"/>
+      </w:rPr>
+    </w:lvl>
+    <w:lvl w:ilvl="3" w:tentative="1">
+      <w:start w:val="1"/>
+      <w:numFmt w:val="bullet"/>
+      <w:lvlText w:val=""/>
+      <w:lvlJc w:val="left"/>
+      <w:pPr>
+        <w:tabs>
+          <w:tab w:val="num" w:pos="2880"/>
+        </w:tabs>
+        <w:ind w:left="2880" w:hanging="360"/>
+      </w:pPr>
+      <w:rPr>
+        <w:rFonts w:ascii="Wingdings" w:hAnsi="Wingdings" w:hint="default"/>
+        <w:sz w:val="20"/>
+      </w:rPr>
+    </w:lvl>
+    <w:lvl w:ilvl="4" w:tentative="1">
+      <w:start w:val="1"/>
+      <w:numFmt w:val="bullet"/>
+      <w:lvlText w:val=""/>
+      <w:lvlJc w:val="left"/>
+      <w:pPr>
+        <w:tabs>
+          <w:tab w:val="num" w:pos="3600"/>
+        </w:tabs>
+        <w:ind w:left="3600" w:hanging="360"/>
+      </w:pPr>
+      <w:rPr>
+        <w:rFonts w:ascii="Wingdings" w:hAnsi="Wingdings" w:hint="default"/>
+        <w:sz w:val="20"/>
+      </w:rPr>
+    </w:lvl>
+    <w:lvl w:ilvl="5" w:tentative="1">
+      <w:start w:val="1"/>
+      <w:numFmt w:val="bullet"/>
+      <w:lvlText w:val=""/>
+      <w:lvlJc w:val="left"/>
+      <w:pPr>
+        <w:tabs>
+          <w:tab w:val="num" w:pos="4320"/>
+        </w:tabs>
+        <w:ind w:left="4320" w:hanging="360"/>
+      </w:pPr>
+      <w:rPr>
+        <w:rFonts w:ascii="Wingdings" w:hAnsi="Wingdings" w:hint="default"/>
+        <w:sz w:val="20"/>
+      </w:rPr>
+    </w:lvl>
+    <w:lvl w:ilvl="6" w:tentative="1">
+      <w:start w:val="1"/>
+      <w:numFmt w:val="bullet"/>
+      <w:lvlText w:val=""/>
+      <w:lvlJc w:val="left"/>
+      <w:pPr>
+        <w:tabs>
+          <w:tab w:val="num" w:pos="5040"/>
+        </w:tabs>
+        <w:ind w:left="5040" w:hanging="360"/>
+      </w:pPr>
+      <w:rPr>
+        <w:rFonts w:ascii="Wingdings" w:hAnsi="Wingdings" w:hint="default"/>
+        <w:sz w:val="20"/>
+      </w:rPr>
+    </w:lvl>
+    <w:lvl w:ilvl="7" w:tentative="1">
+      <w:start w:val="1"/>
+      <w:numFmt w:val="bullet"/>
+      <w:lvlText w:val=""/>
+      <w:lvlJc w:val="left"/>
+      <w:pPr>
+        <w:tabs>
+          <w:tab w:val="num" w:pos="5760"/>
+        </w:tabs>
+        <w:ind w:left="5760" w:hanging="360"/>
+      </w:pPr>
+      <w:rPr>
+        <w:rFonts w:ascii="Wingdings" w:hAnsi="Wingdings" w:hint="default"/>
+        <w:sz w:val="20"/>
+      </w:rPr>
+    </w:lvl>
+    <w:lvl w:ilvl="8" w:tentative="1">
+      <w:start w:val="1"/>
+      <w:numFmt w:val="bullet"/>
+      <w:lvlText w:val=""/>
+      <w:lvlJc w:val="left"/>
+      <w:pPr>
+        <w:tabs>
+          <w:tab w:val="num" w:pos="6480"/>
+        </w:tabs>
+        <w:ind w:left="6480" w:hanging="360"/>
+      </w:pPr>
+      <w:rPr>
+        <w:rFonts w:ascii="Wingdings" w:hAnsi="Wingdings" w:hint="default"/>
+        <w:sz w:val="20"/>
+      </w:rPr>
+    </w:lvl>
+  </w:abstractNum>
+  <w:abstractNum w:abstractNumId="11" w15:restartNumberingAfterBreak="0">
+    <w:nsid w:val="45FB68DF"/>
+    <w:multiLevelType w:val="multilevel"/>
+    <w:tmpl w:val="0AAA7B4A"/>
+    <w:lvl w:ilvl="0">
+      <w:start w:val="1"/>
+      <w:numFmt w:val="bullet"/>
+      <w:lvlText w:val=""/>
+      <w:lvlJc w:val="left"/>
+      <w:pPr>
+        <w:tabs>
+          <w:tab w:val="num" w:pos="720"/>
+        </w:tabs>
+        <w:ind w:left="720" w:hanging="360"/>
+      </w:pPr>
+      <w:rPr>
+        <w:rFonts w:ascii="Symbol" w:hAnsi="Symbol" w:hint="default"/>
+        <w:sz w:val="20"/>
+      </w:rPr>
+    </w:lvl>
+    <w:lvl w:ilvl="1" w:tentative="1">
+      <w:start w:val="1"/>
+      <w:numFmt w:val="bullet"/>
+      <w:lvlText w:val="o"/>
+      <w:lvlJc w:val="left"/>
+      <w:pPr>
+        <w:tabs>
+          <w:tab w:val="num" w:pos="1440"/>
+        </w:tabs>
+        <w:ind w:left="1440" w:hanging="360"/>
+      </w:pPr>
+      <w:rPr>
+        <w:rFonts w:ascii="Courier New" w:hAnsi="Courier New" w:hint="default"/>
+        <w:sz w:val="20"/>
+      </w:rPr>
+    </w:lvl>
+    <w:lvl w:ilvl="2" w:tentative="1">
+      <w:start w:val="1"/>
+      <w:numFmt w:val="bullet"/>
+      <w:lvlText w:val=""/>
+      <w:lvlJc w:val="left"/>
+      <w:pPr>
+        <w:tabs>
+          <w:tab w:val="num" w:pos="2160"/>
+        </w:tabs>
+        <w:ind w:left="2160" w:hanging="360"/>
+      </w:pPr>
+      <w:rPr>
+        <w:rFonts w:ascii="Wingdings" w:hAnsi="Wingdings" w:hint="default"/>
+        <w:sz w:val="20"/>
+      </w:rPr>
+    </w:lvl>
+    <w:lvl w:ilvl="3" w:tentative="1">
+      <w:start w:val="1"/>
+      <w:numFmt w:val="bullet"/>
+      <w:lvlText w:val=""/>
+      <w:lvlJc w:val="left"/>
+      <w:pPr>
+        <w:tabs>
+          <w:tab w:val="num" w:pos="2880"/>
+        </w:tabs>
+        <w:ind w:left="2880" w:hanging="360"/>
+      </w:pPr>
+      <w:rPr>
+        <w:rFonts w:ascii="Wingdings" w:hAnsi="Wingdings" w:hint="default"/>
+        <w:sz w:val="20"/>
+      </w:rPr>
+    </w:lvl>
+    <w:lvl w:ilvl="4" w:tentative="1">
+      <w:start w:val="1"/>
+      <w:numFmt w:val="bullet"/>
+      <w:lvlText w:val=""/>
+      <w:lvlJc w:val="left"/>
+      <w:pPr>
+        <w:tabs>
+          <w:tab w:val="num" w:pos="3600"/>
+        </w:tabs>
+        <w:ind w:left="3600" w:hanging="360"/>
+      </w:pPr>
+      <w:rPr>
+        <w:rFonts w:ascii="Wingdings" w:hAnsi="Wingdings" w:hint="default"/>
+        <w:sz w:val="20"/>
+      </w:rPr>
+    </w:lvl>
+    <w:lvl w:ilvl="5" w:tentative="1">
+      <w:start w:val="1"/>
+      <w:numFmt w:val="bullet"/>
+      <w:lvlText w:val=""/>
+      <w:lvlJc w:val="left"/>
+      <w:pPr>
+        <w:tabs>
+          <w:tab w:val="num" w:pos="4320"/>
+        </w:tabs>
+        <w:ind w:left="4320" w:hanging="360"/>
+      </w:pPr>
+      <w:rPr>
+        <w:rFonts w:ascii="Wingdings" w:hAnsi="Wingdings" w:hint="default"/>
+        <w:sz w:val="20"/>
+      </w:rPr>
+    </w:lvl>
+    <w:lvl w:ilvl="6" w:tentative="1">
+      <w:start w:val="1"/>
+      <w:numFmt w:val="bullet"/>
+      <w:lvlText w:val=""/>
+      <w:lvlJc w:val="left"/>
+      <w:pPr>
+        <w:tabs>
+          <w:tab w:val="num" w:pos="5040"/>
+        </w:tabs>
+        <w:ind w:left="5040" w:hanging="360"/>
+      </w:pPr>
+      <w:rPr>
+        <w:rFonts w:ascii="Wingdings" w:hAnsi="Wingdings" w:hint="default"/>
+        <w:sz w:val="20"/>
+      </w:rPr>
+    </w:lvl>
+    <w:lvl w:ilvl="7" w:tentative="1">
+      <w:start w:val="1"/>
+      <w:numFmt w:val="bullet"/>
+      <w:lvlText w:val=""/>
+      <w:lvlJc w:val="left"/>
+      <w:pPr>
+        <w:tabs>
+          <w:tab w:val="num" w:pos="5760"/>
+        </w:tabs>
+        <w:ind w:left="5760" w:hanging="360"/>
+      </w:pPr>
+      <w:rPr>
+        <w:rFonts w:ascii="Wingdings" w:hAnsi="Wingdings" w:hint="default"/>
+        <w:sz w:val="20"/>
+      </w:rPr>
+    </w:lvl>
+    <w:lvl w:ilvl="8" w:tentative="1">
+      <w:start w:val="1"/>
+      <w:numFmt w:val="bullet"/>
+      <w:lvlText w:val=""/>
+      <w:lvlJc w:val="left"/>
+      <w:pPr>
+        <w:tabs>
+          <w:tab w:val="num" w:pos="6480"/>
+        </w:tabs>
+        <w:ind w:left="6480" w:hanging="360"/>
+      </w:pPr>
+      <w:rPr>
+        <w:rFonts w:ascii="Wingdings" w:hAnsi="Wingdings" w:hint="default"/>
+        <w:sz w:val="20"/>
+      </w:rPr>
+    </w:lvl>
+  </w:abstractNum>
+  <w:abstractNum w:abstractNumId="12" w15:restartNumberingAfterBreak="0">
+    <w:nsid w:val="4E2B088B"/>
+    <w:multiLevelType w:val="multilevel"/>
+    <w:tmpl w:val="BD0AA3BC"/>
+    <w:lvl w:ilvl="0">
+      <w:start w:val="1"/>
+      <w:numFmt w:val="bullet"/>
+      <w:lvlText w:val=""/>
+      <w:lvlJc w:val="left"/>
+      <w:pPr>
+        <w:tabs>
+          <w:tab w:val="num" w:pos="720"/>
+        </w:tabs>
+        <w:ind w:left="720" w:hanging="360"/>
+      </w:pPr>
+      <w:rPr>
+        <w:rFonts w:ascii="Symbol" w:hAnsi="Symbol" w:hint="default"/>
+        <w:sz w:val="20"/>
+      </w:rPr>
+    </w:lvl>
+    <w:lvl w:ilvl="1" w:tentative="1">
+      <w:start w:val="1"/>
+      <w:numFmt w:val="bullet"/>
+      <w:lvlText w:val="o"/>
+      <w:lvlJc w:val="left"/>
+      <w:pPr>
+        <w:tabs>
+          <w:tab w:val="num" w:pos="1440"/>
+        </w:tabs>
+        <w:ind w:left="1440" w:hanging="360"/>
+      </w:pPr>
+      <w:rPr>
+        <w:rFonts w:ascii="Courier New" w:hAnsi="Courier New" w:hint="default"/>
+        <w:sz w:val="20"/>
+      </w:rPr>
+    </w:lvl>
+    <w:lvl w:ilvl="2" w:tentative="1">
+      <w:start w:val="1"/>
+      <w:numFmt w:val="bullet"/>
+      <w:lvlText w:val=""/>
+      <w:lvlJc w:val="left"/>
+      <w:pPr>
+        <w:tabs>
+          <w:tab w:val="num" w:pos="2160"/>
+        </w:tabs>
+        <w:ind w:left="2160" w:hanging="360"/>
+      </w:pPr>
+      <w:rPr>
+        <w:rFonts w:ascii="Wingdings" w:hAnsi="Wingdings" w:hint="default"/>
+        <w:sz w:val="20"/>
+      </w:rPr>
+    </w:lvl>
+    <w:lvl w:ilvl="3" w:tentative="1">
+      <w:start w:val="1"/>
+      <w:numFmt w:val="bullet"/>
+      <w:lvlText w:val=""/>
+      <w:lvlJc w:val="left"/>
+      <w:pPr>
+        <w:tabs>
+          <w:tab w:val="num" w:pos="2880"/>
+        </w:tabs>
+        <w:ind w:left="2880" w:hanging="360"/>
+      </w:pPr>
+      <w:rPr>
+        <w:rFonts w:ascii="Wingdings" w:hAnsi="Wingdings" w:hint="default"/>
+        <w:sz w:val="20"/>
+      </w:rPr>
+    </w:lvl>
+    <w:lvl w:ilvl="4" w:tentative="1">
+      <w:start w:val="1"/>
+      <w:numFmt w:val="bullet"/>
+      <w:lvlText w:val=""/>
+      <w:lvlJc w:val="left"/>
+      <w:pPr>
+        <w:tabs>
+          <w:tab w:val="num" w:pos="3600"/>
+        </w:tabs>
+        <w:ind w:left="3600" w:hanging="360"/>
+      </w:pPr>
+      <w:rPr>
+        <w:rFonts w:ascii="Wingdings" w:hAnsi="Wingdings" w:hint="default"/>
+        <w:sz w:val="20"/>
+      </w:rPr>
+    </w:lvl>
+    <w:lvl w:ilvl="5" w:tentative="1">
+      <w:start w:val="1"/>
+      <w:numFmt w:val="bullet"/>
+      <w:lvlText w:val=""/>
+      <w:lvlJc w:val="left"/>
+      <w:pPr>
+        <w:tabs>
+          <w:tab w:val="num" w:pos="4320"/>
+        </w:tabs>
+        <w:ind w:left="4320" w:hanging="360"/>
+      </w:pPr>
+      <w:rPr>
+        <w:rFonts w:ascii="Wingdings" w:hAnsi="Wingdings" w:hint="default"/>
+        <w:sz w:val="20"/>
+      </w:rPr>
+    </w:lvl>
+    <w:lvl w:ilvl="6" w:tentative="1">
+      <w:start w:val="1"/>
+      <w:numFmt w:val="bullet"/>
+      <w:lvlText w:val=""/>
+      <w:lvlJc w:val="left"/>
+      <w:pPr>
+        <w:tabs>
+          <w:tab w:val="num" w:pos="5040"/>
+        </w:tabs>
+        <w:ind w:left="5040" w:hanging="360"/>
+      </w:pPr>
+      <w:rPr>
+        <w:rFonts w:ascii="Wingdings" w:hAnsi="Wingdings" w:hint="default"/>
+        <w:sz w:val="20"/>
+      </w:rPr>
+    </w:lvl>
+    <w:lvl w:ilvl="7" w:tentative="1">
+      <w:start w:val="1"/>
+      <w:numFmt w:val="bullet"/>
+      <w:lvlText w:val=""/>
+      <w:lvlJc w:val="left"/>
+      <w:pPr>
+        <w:tabs>
+          <w:tab w:val="num" w:pos="5760"/>
+        </w:tabs>
+        <w:ind w:left="5760" w:hanging="360"/>
+      </w:pPr>
+      <w:rPr>
+        <w:rFonts w:ascii="Wingdings" w:hAnsi="Wingdings" w:hint="default"/>
+        <w:sz w:val="20"/>
+      </w:rPr>
+    </w:lvl>
+    <w:lvl w:ilvl="8" w:tentative="1">
+      <w:start w:val="1"/>
+      <w:numFmt w:val="bullet"/>
+      <w:lvlText w:val=""/>
+      <w:lvlJc w:val="left"/>
+      <w:pPr>
+        <w:tabs>
+          <w:tab w:val="num" w:pos="6480"/>
+        </w:tabs>
+        <w:ind w:left="6480" w:hanging="360"/>
+      </w:pPr>
+      <w:rPr>
+        <w:rFonts w:ascii="Wingdings" w:hAnsi="Wingdings" w:hint="default"/>
+        <w:sz w:val="20"/>
+      </w:rPr>
+    </w:lvl>
+  </w:abstractNum>
+  <w:abstractNum w:abstractNumId="13" w15:restartNumberingAfterBreak="0">
+    <w:nsid w:val="59C1020E"/>
+    <w:multiLevelType w:val="multilevel"/>
+    <w:tmpl w:val="16DE96AE"/>
+    <w:lvl w:ilvl="0">
+      <w:start w:val="1"/>
+      <w:numFmt w:val="bullet"/>
+      <w:lvlText w:val=""/>
+      <w:lvlJc w:val="left"/>
+      <w:pPr>
+        <w:tabs>
+          <w:tab w:val="num" w:pos="720"/>
+        </w:tabs>
+        <w:ind w:left="720" w:hanging="360"/>
+      </w:pPr>
+      <w:rPr>
+        <w:rFonts w:ascii="Symbol" w:hAnsi="Symbol" w:hint="default"/>
+        <w:sz w:val="20"/>
+      </w:rPr>
+    </w:lvl>
+    <w:lvl w:ilvl="1" w:tentative="1">
+      <w:start w:val="1"/>
+      <w:numFmt w:val="bullet"/>
+      <w:lvlText w:val="o"/>
+      <w:lvlJc w:val="left"/>
+      <w:pPr>
+        <w:tabs>
+          <w:tab w:val="num" w:pos="1440"/>
+        </w:tabs>
+        <w:ind w:left="1440" w:hanging="360"/>
+      </w:pPr>
+      <w:rPr>
+        <w:rFonts w:ascii="Courier New" w:hAnsi="Courier New" w:hint="default"/>
+        <w:sz w:val="20"/>
+      </w:rPr>
+    </w:lvl>
+    <w:lvl w:ilvl="2" w:tentative="1">
+      <w:start w:val="1"/>
+      <w:numFmt w:val="bullet"/>
+      <w:lvlText w:val=""/>
+      <w:lvlJc w:val="left"/>
+      <w:pPr>
+        <w:tabs>
+          <w:tab w:val="num" w:pos="2160"/>
+        </w:tabs>
+        <w:ind w:left="2160" w:hanging="360"/>
+      </w:pPr>
+      <w:rPr>
+        <w:rFonts w:ascii="Wingdings" w:hAnsi="Wingdings" w:hint="default"/>
+        <w:sz w:val="20"/>
+      </w:rPr>
+    </w:lvl>
+    <w:lvl w:ilvl="3" w:tentative="1">
+      <w:start w:val="1"/>
+      <w:numFmt w:val="bullet"/>
+      <w:lvlText w:val=""/>
+      <w:lvlJc w:val="left"/>
+      <w:pPr>
+        <w:tabs>
+          <w:tab w:val="num" w:pos="2880"/>
+        </w:tabs>
+        <w:ind w:left="2880" w:hanging="360"/>
+      </w:pPr>
+      <w:rPr>
+        <w:rFonts w:ascii="Wingdings" w:hAnsi="Wingdings" w:hint="default"/>
+        <w:sz w:val="20"/>
+      </w:rPr>
+    </w:lvl>
+    <w:lvl w:ilvl="4" w:tentative="1">
+      <w:start w:val="1"/>
+      <w:numFmt w:val="bullet"/>
+      <w:lvlText w:val=""/>
+      <w:lvlJc w:val="left"/>
+      <w:pPr>
+        <w:tabs>
+          <w:tab w:val="num" w:pos="3600"/>
+        </w:tabs>
+        <w:ind w:left="3600" w:hanging="360"/>
+      </w:pPr>
+      <w:rPr>
+        <w:rFonts w:ascii="Wingdings" w:hAnsi="Wingdings" w:hint="default"/>
+        <w:sz w:val="20"/>
+      </w:rPr>
+    </w:lvl>
+    <w:lvl w:ilvl="5" w:tentative="1">
+      <w:start w:val="1"/>
+      <w:numFmt w:val="bullet"/>
+      <w:lvlText w:val=""/>
+      <w:lvlJc w:val="left"/>
+      <w:pPr>
+        <w:tabs>
+          <w:tab w:val="num" w:pos="4320"/>
+        </w:tabs>
+        <w:ind w:left="4320" w:hanging="360"/>
+      </w:pPr>
+      <w:rPr>
+        <w:rFonts w:ascii="Wingdings" w:hAnsi="Wingdings" w:hint="default"/>
+        <w:sz w:val="20"/>
+      </w:rPr>
+    </w:lvl>
+    <w:lvl w:ilvl="6" w:tentative="1">
+      <w:start w:val="1"/>
+      <w:numFmt w:val="bullet"/>
+      <w:lvlText w:val=""/>
+      <w:lvlJc w:val="left"/>
+      <w:pPr>
+        <w:tabs>
+          <w:tab w:val="num" w:pos="5040"/>
+        </w:tabs>
+        <w:ind w:left="5040" w:hanging="360"/>
+      </w:pPr>
+      <w:rPr>
+        <w:rFonts w:ascii="Wingdings" w:hAnsi="Wingdings" w:hint="default"/>
+        <w:sz w:val="20"/>
+      </w:rPr>
+    </w:lvl>
+    <w:lvl w:ilvl="7" w:tentative="1">
+      <w:start w:val="1"/>
+      <w:numFmt w:val="bullet"/>
+      <w:lvlText w:val=""/>
+      <w:lvlJc w:val="left"/>
+      <w:pPr>
+        <w:tabs>
+          <w:tab w:val="num" w:pos="5760"/>
+        </w:tabs>
+        <w:ind w:left="5760" w:hanging="360"/>
+      </w:pPr>
+      <w:rPr>
+        <w:rFonts w:ascii="Wingdings" w:hAnsi="Wingdings" w:hint="default"/>
+        <w:sz w:val="20"/>
+      </w:rPr>
+    </w:lvl>
+    <w:lvl w:ilvl="8" w:tentative="1">
+      <w:start w:val="1"/>
+      <w:numFmt w:val="bullet"/>
+      <w:lvlText w:val=""/>
+      <w:lvlJc w:val="left"/>
+      <w:pPr>
+        <w:tabs>
+          <w:tab w:val="num" w:pos="6480"/>
+        </w:tabs>
+        <w:ind w:left="6480" w:hanging="360"/>
+      </w:pPr>
+      <w:rPr>
+        <w:rFonts w:ascii="Wingdings" w:hAnsi="Wingdings" w:hint="default"/>
+        <w:sz w:val="20"/>
+      </w:rPr>
+    </w:lvl>
+  </w:abstractNum>
+  <w:abstractNum w:abstractNumId="14" w15:restartNumberingAfterBreak="0">
     <w:nsid w:val="59D51B5B"/>
     <w:multiLevelType w:val="hybridMultilevel"/>
     <w:tmpl w:val="74A0874C"/>
@@ -455,11 +2567,1549 @@
       </w:rPr>
     </w:lvl>
   </w:abstractNum>
+  <w:abstractNum w:abstractNumId="15" w15:restartNumberingAfterBreak="0">
+    <w:nsid w:val="5A29129A"/>
+    <w:multiLevelType w:val="multilevel"/>
+    <w:tmpl w:val="A1245048"/>
+    <w:lvl w:ilvl="0">
+      <w:start w:val="1"/>
+      <w:numFmt w:val="bullet"/>
+      <w:lvlText w:val=""/>
+      <w:lvlJc w:val="left"/>
+      <w:pPr>
+        <w:tabs>
+          <w:tab w:val="num" w:pos="720"/>
+        </w:tabs>
+        <w:ind w:left="720" w:hanging="360"/>
+      </w:pPr>
+      <w:rPr>
+        <w:rFonts w:ascii="Symbol" w:hAnsi="Symbol" w:hint="default"/>
+        <w:sz w:val="20"/>
+      </w:rPr>
+    </w:lvl>
+    <w:lvl w:ilvl="1" w:tentative="1">
+      <w:start w:val="1"/>
+      <w:numFmt w:val="bullet"/>
+      <w:lvlText w:val="o"/>
+      <w:lvlJc w:val="left"/>
+      <w:pPr>
+        <w:tabs>
+          <w:tab w:val="num" w:pos="1440"/>
+        </w:tabs>
+        <w:ind w:left="1440" w:hanging="360"/>
+      </w:pPr>
+      <w:rPr>
+        <w:rFonts w:ascii="Courier New" w:hAnsi="Courier New" w:hint="default"/>
+        <w:sz w:val="20"/>
+      </w:rPr>
+    </w:lvl>
+    <w:lvl w:ilvl="2" w:tentative="1">
+      <w:start w:val="1"/>
+      <w:numFmt w:val="bullet"/>
+      <w:lvlText w:val=""/>
+      <w:lvlJc w:val="left"/>
+      <w:pPr>
+        <w:tabs>
+          <w:tab w:val="num" w:pos="2160"/>
+        </w:tabs>
+        <w:ind w:left="2160" w:hanging="360"/>
+      </w:pPr>
+      <w:rPr>
+        <w:rFonts w:ascii="Wingdings" w:hAnsi="Wingdings" w:hint="default"/>
+        <w:sz w:val="20"/>
+      </w:rPr>
+    </w:lvl>
+    <w:lvl w:ilvl="3" w:tentative="1">
+      <w:start w:val="1"/>
+      <w:numFmt w:val="bullet"/>
+      <w:lvlText w:val=""/>
+      <w:lvlJc w:val="left"/>
+      <w:pPr>
+        <w:tabs>
+          <w:tab w:val="num" w:pos="2880"/>
+        </w:tabs>
+        <w:ind w:left="2880" w:hanging="360"/>
+      </w:pPr>
+      <w:rPr>
+        <w:rFonts w:ascii="Wingdings" w:hAnsi="Wingdings" w:hint="default"/>
+        <w:sz w:val="20"/>
+      </w:rPr>
+    </w:lvl>
+    <w:lvl w:ilvl="4" w:tentative="1">
+      <w:start w:val="1"/>
+      <w:numFmt w:val="bullet"/>
+      <w:lvlText w:val=""/>
+      <w:lvlJc w:val="left"/>
+      <w:pPr>
+        <w:tabs>
+          <w:tab w:val="num" w:pos="3600"/>
+        </w:tabs>
+        <w:ind w:left="3600" w:hanging="360"/>
+      </w:pPr>
+      <w:rPr>
+        <w:rFonts w:ascii="Wingdings" w:hAnsi="Wingdings" w:hint="default"/>
+        <w:sz w:val="20"/>
+      </w:rPr>
+    </w:lvl>
+    <w:lvl w:ilvl="5" w:tentative="1">
+      <w:start w:val="1"/>
+      <w:numFmt w:val="bullet"/>
+      <w:lvlText w:val=""/>
+      <w:lvlJc w:val="left"/>
+      <w:pPr>
+        <w:tabs>
+          <w:tab w:val="num" w:pos="4320"/>
+        </w:tabs>
+        <w:ind w:left="4320" w:hanging="360"/>
+      </w:pPr>
+      <w:rPr>
+        <w:rFonts w:ascii="Wingdings" w:hAnsi="Wingdings" w:hint="default"/>
+        <w:sz w:val="20"/>
+      </w:rPr>
+    </w:lvl>
+    <w:lvl w:ilvl="6" w:tentative="1">
+      <w:start w:val="1"/>
+      <w:numFmt w:val="bullet"/>
+      <w:lvlText w:val=""/>
+      <w:lvlJc w:val="left"/>
+      <w:pPr>
+        <w:tabs>
+          <w:tab w:val="num" w:pos="5040"/>
+        </w:tabs>
+        <w:ind w:left="5040" w:hanging="360"/>
+      </w:pPr>
+      <w:rPr>
+        <w:rFonts w:ascii="Wingdings" w:hAnsi="Wingdings" w:hint="default"/>
+        <w:sz w:val="20"/>
+      </w:rPr>
+    </w:lvl>
+    <w:lvl w:ilvl="7" w:tentative="1">
+      <w:start w:val="1"/>
+      <w:numFmt w:val="bullet"/>
+      <w:lvlText w:val=""/>
+      <w:lvlJc w:val="left"/>
+      <w:pPr>
+        <w:tabs>
+          <w:tab w:val="num" w:pos="5760"/>
+        </w:tabs>
+        <w:ind w:left="5760" w:hanging="360"/>
+      </w:pPr>
+      <w:rPr>
+        <w:rFonts w:ascii="Wingdings" w:hAnsi="Wingdings" w:hint="default"/>
+        <w:sz w:val="20"/>
+      </w:rPr>
+    </w:lvl>
+    <w:lvl w:ilvl="8" w:tentative="1">
+      <w:start w:val="1"/>
+      <w:numFmt w:val="bullet"/>
+      <w:lvlText w:val=""/>
+      <w:lvlJc w:val="left"/>
+      <w:pPr>
+        <w:tabs>
+          <w:tab w:val="num" w:pos="6480"/>
+        </w:tabs>
+        <w:ind w:left="6480" w:hanging="360"/>
+      </w:pPr>
+      <w:rPr>
+        <w:rFonts w:ascii="Wingdings" w:hAnsi="Wingdings" w:hint="default"/>
+        <w:sz w:val="20"/>
+      </w:rPr>
+    </w:lvl>
+  </w:abstractNum>
+  <w:abstractNum w:abstractNumId="16" w15:restartNumberingAfterBreak="0">
+    <w:nsid w:val="5D5260BE"/>
+    <w:multiLevelType w:val="multilevel"/>
+    <w:tmpl w:val="31F29DEA"/>
+    <w:lvl w:ilvl="0">
+      <w:start w:val="1"/>
+      <w:numFmt w:val="bullet"/>
+      <w:lvlText w:val=""/>
+      <w:lvlJc w:val="left"/>
+      <w:pPr>
+        <w:tabs>
+          <w:tab w:val="num" w:pos="720"/>
+        </w:tabs>
+        <w:ind w:left="720" w:hanging="360"/>
+      </w:pPr>
+      <w:rPr>
+        <w:rFonts w:ascii="Symbol" w:hAnsi="Symbol" w:hint="default"/>
+        <w:sz w:val="20"/>
+      </w:rPr>
+    </w:lvl>
+    <w:lvl w:ilvl="1" w:tentative="1">
+      <w:start w:val="1"/>
+      <w:numFmt w:val="bullet"/>
+      <w:lvlText w:val="o"/>
+      <w:lvlJc w:val="left"/>
+      <w:pPr>
+        <w:tabs>
+          <w:tab w:val="num" w:pos="1440"/>
+        </w:tabs>
+        <w:ind w:left="1440" w:hanging="360"/>
+      </w:pPr>
+      <w:rPr>
+        <w:rFonts w:ascii="Courier New" w:hAnsi="Courier New" w:hint="default"/>
+        <w:sz w:val="20"/>
+      </w:rPr>
+    </w:lvl>
+    <w:lvl w:ilvl="2" w:tentative="1">
+      <w:start w:val="1"/>
+      <w:numFmt w:val="bullet"/>
+      <w:lvlText w:val=""/>
+      <w:lvlJc w:val="left"/>
+      <w:pPr>
+        <w:tabs>
+          <w:tab w:val="num" w:pos="2160"/>
+        </w:tabs>
+        <w:ind w:left="2160" w:hanging="360"/>
+      </w:pPr>
+      <w:rPr>
+        <w:rFonts w:ascii="Wingdings" w:hAnsi="Wingdings" w:hint="default"/>
+        <w:sz w:val="20"/>
+      </w:rPr>
+    </w:lvl>
+    <w:lvl w:ilvl="3" w:tentative="1">
+      <w:start w:val="1"/>
+      <w:numFmt w:val="bullet"/>
+      <w:lvlText w:val=""/>
+      <w:lvlJc w:val="left"/>
+      <w:pPr>
+        <w:tabs>
+          <w:tab w:val="num" w:pos="2880"/>
+        </w:tabs>
+        <w:ind w:left="2880" w:hanging="360"/>
+      </w:pPr>
+      <w:rPr>
+        <w:rFonts w:ascii="Wingdings" w:hAnsi="Wingdings" w:hint="default"/>
+        <w:sz w:val="20"/>
+      </w:rPr>
+    </w:lvl>
+    <w:lvl w:ilvl="4" w:tentative="1">
+      <w:start w:val="1"/>
+      <w:numFmt w:val="bullet"/>
+      <w:lvlText w:val=""/>
+      <w:lvlJc w:val="left"/>
+      <w:pPr>
+        <w:tabs>
+          <w:tab w:val="num" w:pos="3600"/>
+        </w:tabs>
+        <w:ind w:left="3600" w:hanging="360"/>
+      </w:pPr>
+      <w:rPr>
+        <w:rFonts w:ascii="Wingdings" w:hAnsi="Wingdings" w:hint="default"/>
+        <w:sz w:val="20"/>
+      </w:rPr>
+    </w:lvl>
+    <w:lvl w:ilvl="5" w:tentative="1">
+      <w:start w:val="1"/>
+      <w:numFmt w:val="bullet"/>
+      <w:lvlText w:val=""/>
+      <w:lvlJc w:val="left"/>
+      <w:pPr>
+        <w:tabs>
+          <w:tab w:val="num" w:pos="4320"/>
+        </w:tabs>
+        <w:ind w:left="4320" w:hanging="360"/>
+      </w:pPr>
+      <w:rPr>
+        <w:rFonts w:ascii="Wingdings" w:hAnsi="Wingdings" w:hint="default"/>
+        <w:sz w:val="20"/>
+      </w:rPr>
+    </w:lvl>
+    <w:lvl w:ilvl="6" w:tentative="1">
+      <w:start w:val="1"/>
+      <w:numFmt w:val="bullet"/>
+      <w:lvlText w:val=""/>
+      <w:lvlJc w:val="left"/>
+      <w:pPr>
+        <w:tabs>
+          <w:tab w:val="num" w:pos="5040"/>
+        </w:tabs>
+        <w:ind w:left="5040" w:hanging="360"/>
+      </w:pPr>
+      <w:rPr>
+        <w:rFonts w:ascii="Wingdings" w:hAnsi="Wingdings" w:hint="default"/>
+        <w:sz w:val="20"/>
+      </w:rPr>
+    </w:lvl>
+    <w:lvl w:ilvl="7" w:tentative="1">
+      <w:start w:val="1"/>
+      <w:numFmt w:val="bullet"/>
+      <w:lvlText w:val=""/>
+      <w:lvlJc w:val="left"/>
+      <w:pPr>
+        <w:tabs>
+          <w:tab w:val="num" w:pos="5760"/>
+        </w:tabs>
+        <w:ind w:left="5760" w:hanging="360"/>
+      </w:pPr>
+      <w:rPr>
+        <w:rFonts w:ascii="Wingdings" w:hAnsi="Wingdings" w:hint="default"/>
+        <w:sz w:val="20"/>
+      </w:rPr>
+    </w:lvl>
+    <w:lvl w:ilvl="8" w:tentative="1">
+      <w:start w:val="1"/>
+      <w:numFmt w:val="bullet"/>
+      <w:lvlText w:val=""/>
+      <w:lvlJc w:val="left"/>
+      <w:pPr>
+        <w:tabs>
+          <w:tab w:val="num" w:pos="6480"/>
+        </w:tabs>
+        <w:ind w:left="6480" w:hanging="360"/>
+      </w:pPr>
+      <w:rPr>
+        <w:rFonts w:ascii="Wingdings" w:hAnsi="Wingdings" w:hint="default"/>
+        <w:sz w:val="20"/>
+      </w:rPr>
+    </w:lvl>
+  </w:abstractNum>
+  <w:abstractNum w:abstractNumId="17" w15:restartNumberingAfterBreak="0">
+    <w:nsid w:val="6EE75CE3"/>
+    <w:multiLevelType w:val="multilevel"/>
+    <w:tmpl w:val="894CB28E"/>
+    <w:lvl w:ilvl="0">
+      <w:start w:val="1"/>
+      <w:numFmt w:val="bullet"/>
+      <w:lvlText w:val=""/>
+      <w:lvlJc w:val="left"/>
+      <w:pPr>
+        <w:tabs>
+          <w:tab w:val="num" w:pos="720"/>
+        </w:tabs>
+        <w:ind w:left="720" w:hanging="360"/>
+      </w:pPr>
+      <w:rPr>
+        <w:rFonts w:ascii="Symbol" w:hAnsi="Symbol" w:hint="default"/>
+        <w:sz w:val="20"/>
+      </w:rPr>
+    </w:lvl>
+    <w:lvl w:ilvl="1" w:tentative="1">
+      <w:start w:val="1"/>
+      <w:numFmt w:val="bullet"/>
+      <w:lvlText w:val="o"/>
+      <w:lvlJc w:val="left"/>
+      <w:pPr>
+        <w:tabs>
+          <w:tab w:val="num" w:pos="1440"/>
+        </w:tabs>
+        <w:ind w:left="1440" w:hanging="360"/>
+      </w:pPr>
+      <w:rPr>
+        <w:rFonts w:ascii="Courier New" w:hAnsi="Courier New" w:hint="default"/>
+        <w:sz w:val="20"/>
+      </w:rPr>
+    </w:lvl>
+    <w:lvl w:ilvl="2" w:tentative="1">
+      <w:start w:val="1"/>
+      <w:numFmt w:val="bullet"/>
+      <w:lvlText w:val=""/>
+      <w:lvlJc w:val="left"/>
+      <w:pPr>
+        <w:tabs>
+          <w:tab w:val="num" w:pos="2160"/>
+        </w:tabs>
+        <w:ind w:left="2160" w:hanging="360"/>
+      </w:pPr>
+      <w:rPr>
+        <w:rFonts w:ascii="Wingdings" w:hAnsi="Wingdings" w:hint="default"/>
+        <w:sz w:val="20"/>
+      </w:rPr>
+    </w:lvl>
+    <w:lvl w:ilvl="3" w:tentative="1">
+      <w:start w:val="1"/>
+      <w:numFmt w:val="bullet"/>
+      <w:lvlText w:val=""/>
+      <w:lvlJc w:val="left"/>
+      <w:pPr>
+        <w:tabs>
+          <w:tab w:val="num" w:pos="2880"/>
+        </w:tabs>
+        <w:ind w:left="2880" w:hanging="360"/>
+      </w:pPr>
+      <w:rPr>
+        <w:rFonts w:ascii="Wingdings" w:hAnsi="Wingdings" w:hint="default"/>
+        <w:sz w:val="20"/>
+      </w:rPr>
+    </w:lvl>
+    <w:lvl w:ilvl="4" w:tentative="1">
+      <w:start w:val="1"/>
+      <w:numFmt w:val="bullet"/>
+      <w:lvlText w:val=""/>
+      <w:lvlJc w:val="left"/>
+      <w:pPr>
+        <w:tabs>
+          <w:tab w:val="num" w:pos="3600"/>
+        </w:tabs>
+        <w:ind w:left="3600" w:hanging="360"/>
+      </w:pPr>
+      <w:rPr>
+        <w:rFonts w:ascii="Wingdings" w:hAnsi="Wingdings" w:hint="default"/>
+        <w:sz w:val="20"/>
+      </w:rPr>
+    </w:lvl>
+    <w:lvl w:ilvl="5" w:tentative="1">
+      <w:start w:val="1"/>
+      <w:numFmt w:val="bullet"/>
+      <w:lvlText w:val=""/>
+      <w:lvlJc w:val="left"/>
+      <w:pPr>
+        <w:tabs>
+          <w:tab w:val="num" w:pos="4320"/>
+        </w:tabs>
+        <w:ind w:left="4320" w:hanging="360"/>
+      </w:pPr>
+      <w:rPr>
+        <w:rFonts w:ascii="Wingdings" w:hAnsi="Wingdings" w:hint="default"/>
+        <w:sz w:val="20"/>
+      </w:rPr>
+    </w:lvl>
+    <w:lvl w:ilvl="6" w:tentative="1">
+      <w:start w:val="1"/>
+      <w:numFmt w:val="bullet"/>
+      <w:lvlText w:val=""/>
+      <w:lvlJc w:val="left"/>
+      <w:pPr>
+        <w:tabs>
+          <w:tab w:val="num" w:pos="5040"/>
+        </w:tabs>
+        <w:ind w:left="5040" w:hanging="360"/>
+      </w:pPr>
+      <w:rPr>
+        <w:rFonts w:ascii="Wingdings" w:hAnsi="Wingdings" w:hint="default"/>
+        <w:sz w:val="20"/>
+      </w:rPr>
+    </w:lvl>
+    <w:lvl w:ilvl="7" w:tentative="1">
+      <w:start w:val="1"/>
+      <w:numFmt w:val="bullet"/>
+      <w:lvlText w:val=""/>
+      <w:lvlJc w:val="left"/>
+      <w:pPr>
+        <w:tabs>
+          <w:tab w:val="num" w:pos="5760"/>
+        </w:tabs>
+        <w:ind w:left="5760" w:hanging="360"/>
+      </w:pPr>
+      <w:rPr>
+        <w:rFonts w:ascii="Wingdings" w:hAnsi="Wingdings" w:hint="default"/>
+        <w:sz w:val="20"/>
+      </w:rPr>
+    </w:lvl>
+    <w:lvl w:ilvl="8" w:tentative="1">
+      <w:start w:val="1"/>
+      <w:numFmt w:val="bullet"/>
+      <w:lvlText w:val=""/>
+      <w:lvlJc w:val="left"/>
+      <w:pPr>
+        <w:tabs>
+          <w:tab w:val="num" w:pos="6480"/>
+        </w:tabs>
+        <w:ind w:left="6480" w:hanging="360"/>
+      </w:pPr>
+      <w:rPr>
+        <w:rFonts w:ascii="Wingdings" w:hAnsi="Wingdings" w:hint="default"/>
+        <w:sz w:val="20"/>
+      </w:rPr>
+    </w:lvl>
+  </w:abstractNum>
+  <w:abstractNum w:abstractNumId="18" w15:restartNumberingAfterBreak="0">
+    <w:nsid w:val="734A2ECE"/>
+    <w:multiLevelType w:val="multilevel"/>
+    <w:tmpl w:val="C374EF4C"/>
+    <w:lvl w:ilvl="0">
+      <w:start w:val="1"/>
+      <w:numFmt w:val="bullet"/>
+      <w:lvlText w:val=""/>
+      <w:lvlJc w:val="left"/>
+      <w:pPr>
+        <w:tabs>
+          <w:tab w:val="num" w:pos="720"/>
+        </w:tabs>
+        <w:ind w:left="720" w:hanging="360"/>
+      </w:pPr>
+      <w:rPr>
+        <w:rFonts w:ascii="Symbol" w:hAnsi="Symbol" w:hint="default"/>
+        <w:sz w:val="20"/>
+      </w:rPr>
+    </w:lvl>
+    <w:lvl w:ilvl="1" w:tentative="1">
+      <w:start w:val="1"/>
+      <w:numFmt w:val="bullet"/>
+      <w:lvlText w:val="o"/>
+      <w:lvlJc w:val="left"/>
+      <w:pPr>
+        <w:tabs>
+          <w:tab w:val="num" w:pos="1440"/>
+        </w:tabs>
+        <w:ind w:left="1440" w:hanging="360"/>
+      </w:pPr>
+      <w:rPr>
+        <w:rFonts w:ascii="Courier New" w:hAnsi="Courier New" w:hint="default"/>
+        <w:sz w:val="20"/>
+      </w:rPr>
+    </w:lvl>
+    <w:lvl w:ilvl="2" w:tentative="1">
+      <w:start w:val="1"/>
+      <w:numFmt w:val="bullet"/>
+      <w:lvlText w:val=""/>
+      <w:lvlJc w:val="left"/>
+      <w:pPr>
+        <w:tabs>
+          <w:tab w:val="num" w:pos="2160"/>
+        </w:tabs>
+        <w:ind w:left="2160" w:hanging="360"/>
+      </w:pPr>
+      <w:rPr>
+        <w:rFonts w:ascii="Wingdings" w:hAnsi="Wingdings" w:hint="default"/>
+        <w:sz w:val="20"/>
+      </w:rPr>
+    </w:lvl>
+    <w:lvl w:ilvl="3" w:tentative="1">
+      <w:start w:val="1"/>
+      <w:numFmt w:val="bullet"/>
+      <w:lvlText w:val=""/>
+      <w:lvlJc w:val="left"/>
+      <w:pPr>
+        <w:tabs>
+          <w:tab w:val="num" w:pos="2880"/>
+        </w:tabs>
+        <w:ind w:left="2880" w:hanging="360"/>
+      </w:pPr>
+      <w:rPr>
+        <w:rFonts w:ascii="Wingdings" w:hAnsi="Wingdings" w:hint="default"/>
+        <w:sz w:val="20"/>
+      </w:rPr>
+    </w:lvl>
+    <w:lvl w:ilvl="4" w:tentative="1">
+      <w:start w:val="1"/>
+      <w:numFmt w:val="bullet"/>
+      <w:lvlText w:val=""/>
+      <w:lvlJc w:val="left"/>
+      <w:pPr>
+        <w:tabs>
+          <w:tab w:val="num" w:pos="3600"/>
+        </w:tabs>
+        <w:ind w:left="3600" w:hanging="360"/>
+      </w:pPr>
+      <w:rPr>
+        <w:rFonts w:ascii="Wingdings" w:hAnsi="Wingdings" w:hint="default"/>
+        <w:sz w:val="20"/>
+      </w:rPr>
+    </w:lvl>
+    <w:lvl w:ilvl="5" w:tentative="1">
+      <w:start w:val="1"/>
+      <w:numFmt w:val="bullet"/>
+      <w:lvlText w:val=""/>
+      <w:lvlJc w:val="left"/>
+      <w:pPr>
+        <w:tabs>
+          <w:tab w:val="num" w:pos="4320"/>
+        </w:tabs>
+        <w:ind w:left="4320" w:hanging="360"/>
+      </w:pPr>
+      <w:rPr>
+        <w:rFonts w:ascii="Wingdings" w:hAnsi="Wingdings" w:hint="default"/>
+        <w:sz w:val="20"/>
+      </w:rPr>
+    </w:lvl>
+    <w:lvl w:ilvl="6" w:tentative="1">
+      <w:start w:val="1"/>
+      <w:numFmt w:val="bullet"/>
+      <w:lvlText w:val=""/>
+      <w:lvlJc w:val="left"/>
+      <w:pPr>
+        <w:tabs>
+          <w:tab w:val="num" w:pos="5040"/>
+        </w:tabs>
+        <w:ind w:left="5040" w:hanging="360"/>
+      </w:pPr>
+      <w:rPr>
+        <w:rFonts w:ascii="Wingdings" w:hAnsi="Wingdings" w:hint="default"/>
+        <w:sz w:val="20"/>
+      </w:rPr>
+    </w:lvl>
+    <w:lvl w:ilvl="7" w:tentative="1">
+      <w:start w:val="1"/>
+      <w:numFmt w:val="bullet"/>
+      <w:lvlText w:val=""/>
+      <w:lvlJc w:val="left"/>
+      <w:pPr>
+        <w:tabs>
+          <w:tab w:val="num" w:pos="5760"/>
+        </w:tabs>
+        <w:ind w:left="5760" w:hanging="360"/>
+      </w:pPr>
+      <w:rPr>
+        <w:rFonts w:ascii="Wingdings" w:hAnsi="Wingdings" w:hint="default"/>
+        <w:sz w:val="20"/>
+      </w:rPr>
+    </w:lvl>
+    <w:lvl w:ilvl="8" w:tentative="1">
+      <w:start w:val="1"/>
+      <w:numFmt w:val="bullet"/>
+      <w:lvlText w:val=""/>
+      <w:lvlJc w:val="left"/>
+      <w:pPr>
+        <w:tabs>
+          <w:tab w:val="num" w:pos="6480"/>
+        </w:tabs>
+        <w:ind w:left="6480" w:hanging="360"/>
+      </w:pPr>
+      <w:rPr>
+        <w:rFonts w:ascii="Wingdings" w:hAnsi="Wingdings" w:hint="default"/>
+        <w:sz w:val="20"/>
+      </w:rPr>
+    </w:lvl>
+  </w:abstractNum>
+  <w:abstractNum w:abstractNumId="19" w15:restartNumberingAfterBreak="0">
+    <w:nsid w:val="767249F7"/>
+    <w:multiLevelType w:val="multilevel"/>
+    <w:tmpl w:val="BC3E3650"/>
+    <w:lvl w:ilvl="0">
+      <w:start w:val="1"/>
+      <w:numFmt w:val="bullet"/>
+      <w:lvlText w:val=""/>
+      <w:lvlJc w:val="left"/>
+      <w:pPr>
+        <w:tabs>
+          <w:tab w:val="num" w:pos="720"/>
+        </w:tabs>
+        <w:ind w:left="720" w:hanging="360"/>
+      </w:pPr>
+      <w:rPr>
+        <w:rFonts w:ascii="Symbol" w:hAnsi="Symbol" w:hint="default"/>
+        <w:sz w:val="20"/>
+      </w:rPr>
+    </w:lvl>
+    <w:lvl w:ilvl="1" w:tentative="1">
+      <w:start w:val="1"/>
+      <w:numFmt w:val="bullet"/>
+      <w:lvlText w:val="o"/>
+      <w:lvlJc w:val="left"/>
+      <w:pPr>
+        <w:tabs>
+          <w:tab w:val="num" w:pos="1440"/>
+        </w:tabs>
+        <w:ind w:left="1440" w:hanging="360"/>
+      </w:pPr>
+      <w:rPr>
+        <w:rFonts w:ascii="Courier New" w:hAnsi="Courier New" w:hint="default"/>
+        <w:sz w:val="20"/>
+      </w:rPr>
+    </w:lvl>
+    <w:lvl w:ilvl="2" w:tentative="1">
+      <w:start w:val="1"/>
+      <w:numFmt w:val="bullet"/>
+      <w:lvlText w:val=""/>
+      <w:lvlJc w:val="left"/>
+      <w:pPr>
+        <w:tabs>
+          <w:tab w:val="num" w:pos="2160"/>
+        </w:tabs>
+        <w:ind w:left="2160" w:hanging="360"/>
+      </w:pPr>
+      <w:rPr>
+        <w:rFonts w:ascii="Wingdings" w:hAnsi="Wingdings" w:hint="default"/>
+        <w:sz w:val="20"/>
+      </w:rPr>
+    </w:lvl>
+    <w:lvl w:ilvl="3" w:tentative="1">
+      <w:start w:val="1"/>
+      <w:numFmt w:val="bullet"/>
+      <w:lvlText w:val=""/>
+      <w:lvlJc w:val="left"/>
+      <w:pPr>
+        <w:tabs>
+          <w:tab w:val="num" w:pos="2880"/>
+        </w:tabs>
+        <w:ind w:left="2880" w:hanging="360"/>
+      </w:pPr>
+      <w:rPr>
+        <w:rFonts w:ascii="Wingdings" w:hAnsi="Wingdings" w:hint="default"/>
+        <w:sz w:val="20"/>
+      </w:rPr>
+    </w:lvl>
+    <w:lvl w:ilvl="4" w:tentative="1">
+      <w:start w:val="1"/>
+      <w:numFmt w:val="bullet"/>
+      <w:lvlText w:val=""/>
+      <w:lvlJc w:val="left"/>
+      <w:pPr>
+        <w:tabs>
+          <w:tab w:val="num" w:pos="3600"/>
+        </w:tabs>
+        <w:ind w:left="3600" w:hanging="360"/>
+      </w:pPr>
+      <w:rPr>
+        <w:rFonts w:ascii="Wingdings" w:hAnsi="Wingdings" w:hint="default"/>
+        <w:sz w:val="20"/>
+      </w:rPr>
+    </w:lvl>
+    <w:lvl w:ilvl="5" w:tentative="1">
+      <w:start w:val="1"/>
+      <w:numFmt w:val="bullet"/>
+      <w:lvlText w:val=""/>
+      <w:lvlJc w:val="left"/>
+      <w:pPr>
+        <w:tabs>
+          <w:tab w:val="num" w:pos="4320"/>
+        </w:tabs>
+        <w:ind w:left="4320" w:hanging="360"/>
+      </w:pPr>
+      <w:rPr>
+        <w:rFonts w:ascii="Wingdings" w:hAnsi="Wingdings" w:hint="default"/>
+        <w:sz w:val="20"/>
+      </w:rPr>
+    </w:lvl>
+    <w:lvl w:ilvl="6" w:tentative="1">
+      <w:start w:val="1"/>
+      <w:numFmt w:val="bullet"/>
+      <w:lvlText w:val=""/>
+      <w:lvlJc w:val="left"/>
+      <w:pPr>
+        <w:tabs>
+          <w:tab w:val="num" w:pos="5040"/>
+        </w:tabs>
+        <w:ind w:left="5040" w:hanging="360"/>
+      </w:pPr>
+      <w:rPr>
+        <w:rFonts w:ascii="Wingdings" w:hAnsi="Wingdings" w:hint="default"/>
+        <w:sz w:val="20"/>
+      </w:rPr>
+    </w:lvl>
+    <w:lvl w:ilvl="7" w:tentative="1">
+      <w:start w:val="1"/>
+      <w:numFmt w:val="bullet"/>
+      <w:lvlText w:val=""/>
+      <w:lvlJc w:val="left"/>
+      <w:pPr>
+        <w:tabs>
+          <w:tab w:val="num" w:pos="5760"/>
+        </w:tabs>
+        <w:ind w:left="5760" w:hanging="360"/>
+      </w:pPr>
+      <w:rPr>
+        <w:rFonts w:ascii="Wingdings" w:hAnsi="Wingdings" w:hint="default"/>
+        <w:sz w:val="20"/>
+      </w:rPr>
+    </w:lvl>
+    <w:lvl w:ilvl="8" w:tentative="1">
+      <w:start w:val="1"/>
+      <w:numFmt w:val="bullet"/>
+      <w:lvlText w:val=""/>
+      <w:lvlJc w:val="left"/>
+      <w:pPr>
+        <w:tabs>
+          <w:tab w:val="num" w:pos="6480"/>
+        </w:tabs>
+        <w:ind w:left="6480" w:hanging="360"/>
+      </w:pPr>
+      <w:rPr>
+        <w:rFonts w:ascii="Wingdings" w:hAnsi="Wingdings" w:hint="default"/>
+        <w:sz w:val="20"/>
+      </w:rPr>
+    </w:lvl>
+  </w:abstractNum>
+  <w:abstractNum w:abstractNumId="20" w15:restartNumberingAfterBreak="0">
+    <w:nsid w:val="78094E5F"/>
+    <w:multiLevelType w:val="multilevel"/>
+    <w:tmpl w:val="BF548644"/>
+    <w:lvl w:ilvl="0">
+      <w:start w:val="1"/>
+      <w:numFmt w:val="bullet"/>
+      <w:lvlText w:val=""/>
+      <w:lvlJc w:val="left"/>
+      <w:pPr>
+        <w:tabs>
+          <w:tab w:val="num" w:pos="720"/>
+        </w:tabs>
+        <w:ind w:left="720" w:hanging="360"/>
+      </w:pPr>
+      <w:rPr>
+        <w:rFonts w:ascii="Symbol" w:hAnsi="Symbol" w:hint="default"/>
+        <w:sz w:val="20"/>
+      </w:rPr>
+    </w:lvl>
+    <w:lvl w:ilvl="1" w:tentative="1">
+      <w:start w:val="1"/>
+      <w:numFmt w:val="bullet"/>
+      <w:lvlText w:val="o"/>
+      <w:lvlJc w:val="left"/>
+      <w:pPr>
+        <w:tabs>
+          <w:tab w:val="num" w:pos="1440"/>
+        </w:tabs>
+        <w:ind w:left="1440" w:hanging="360"/>
+      </w:pPr>
+      <w:rPr>
+        <w:rFonts w:ascii="Courier New" w:hAnsi="Courier New" w:hint="default"/>
+        <w:sz w:val="20"/>
+      </w:rPr>
+    </w:lvl>
+    <w:lvl w:ilvl="2" w:tentative="1">
+      <w:start w:val="1"/>
+      <w:numFmt w:val="bullet"/>
+      <w:lvlText w:val=""/>
+      <w:lvlJc w:val="left"/>
+      <w:pPr>
+        <w:tabs>
+          <w:tab w:val="num" w:pos="2160"/>
+        </w:tabs>
+        <w:ind w:left="2160" w:hanging="360"/>
+      </w:pPr>
+      <w:rPr>
+        <w:rFonts w:ascii="Wingdings" w:hAnsi="Wingdings" w:hint="default"/>
+        <w:sz w:val="20"/>
+      </w:rPr>
+    </w:lvl>
+    <w:lvl w:ilvl="3" w:tentative="1">
+      <w:start w:val="1"/>
+      <w:numFmt w:val="bullet"/>
+      <w:lvlText w:val=""/>
+      <w:lvlJc w:val="left"/>
+      <w:pPr>
+        <w:tabs>
+          <w:tab w:val="num" w:pos="2880"/>
+        </w:tabs>
+        <w:ind w:left="2880" w:hanging="360"/>
+      </w:pPr>
+      <w:rPr>
+        <w:rFonts w:ascii="Wingdings" w:hAnsi="Wingdings" w:hint="default"/>
+        <w:sz w:val="20"/>
+      </w:rPr>
+    </w:lvl>
+    <w:lvl w:ilvl="4" w:tentative="1">
+      <w:start w:val="1"/>
+      <w:numFmt w:val="bullet"/>
+      <w:lvlText w:val=""/>
+      <w:lvlJc w:val="left"/>
+      <w:pPr>
+        <w:tabs>
+          <w:tab w:val="num" w:pos="3600"/>
+        </w:tabs>
+        <w:ind w:left="3600" w:hanging="360"/>
+      </w:pPr>
+      <w:rPr>
+        <w:rFonts w:ascii="Wingdings" w:hAnsi="Wingdings" w:hint="default"/>
+        <w:sz w:val="20"/>
+      </w:rPr>
+    </w:lvl>
+    <w:lvl w:ilvl="5" w:tentative="1">
+      <w:start w:val="1"/>
+      <w:numFmt w:val="bullet"/>
+      <w:lvlText w:val=""/>
+      <w:lvlJc w:val="left"/>
+      <w:pPr>
+        <w:tabs>
+          <w:tab w:val="num" w:pos="4320"/>
+        </w:tabs>
+        <w:ind w:left="4320" w:hanging="360"/>
+      </w:pPr>
+      <w:rPr>
+        <w:rFonts w:ascii="Wingdings" w:hAnsi="Wingdings" w:hint="default"/>
+        <w:sz w:val="20"/>
+      </w:rPr>
+    </w:lvl>
+    <w:lvl w:ilvl="6" w:tentative="1">
+      <w:start w:val="1"/>
+      <w:numFmt w:val="bullet"/>
+      <w:lvlText w:val=""/>
+      <w:lvlJc w:val="left"/>
+      <w:pPr>
+        <w:tabs>
+          <w:tab w:val="num" w:pos="5040"/>
+        </w:tabs>
+        <w:ind w:left="5040" w:hanging="360"/>
+      </w:pPr>
+      <w:rPr>
+        <w:rFonts w:ascii="Wingdings" w:hAnsi="Wingdings" w:hint="default"/>
+        <w:sz w:val="20"/>
+      </w:rPr>
+    </w:lvl>
+    <w:lvl w:ilvl="7" w:tentative="1">
+      <w:start w:val="1"/>
+      <w:numFmt w:val="bullet"/>
+      <w:lvlText w:val=""/>
+      <w:lvlJc w:val="left"/>
+      <w:pPr>
+        <w:tabs>
+          <w:tab w:val="num" w:pos="5760"/>
+        </w:tabs>
+        <w:ind w:left="5760" w:hanging="360"/>
+      </w:pPr>
+      <w:rPr>
+        <w:rFonts w:ascii="Wingdings" w:hAnsi="Wingdings" w:hint="default"/>
+        <w:sz w:val="20"/>
+      </w:rPr>
+    </w:lvl>
+    <w:lvl w:ilvl="8" w:tentative="1">
+      <w:start w:val="1"/>
+      <w:numFmt w:val="bullet"/>
+      <w:lvlText w:val=""/>
+      <w:lvlJc w:val="left"/>
+      <w:pPr>
+        <w:tabs>
+          <w:tab w:val="num" w:pos="6480"/>
+        </w:tabs>
+        <w:ind w:left="6480" w:hanging="360"/>
+      </w:pPr>
+      <w:rPr>
+        <w:rFonts w:ascii="Wingdings" w:hAnsi="Wingdings" w:hint="default"/>
+        <w:sz w:val="20"/>
+      </w:rPr>
+    </w:lvl>
+  </w:abstractNum>
+  <w:abstractNum w:abstractNumId="21" w15:restartNumberingAfterBreak="0">
+    <w:nsid w:val="786339A5"/>
+    <w:multiLevelType w:val="multilevel"/>
+    <w:tmpl w:val="76620592"/>
+    <w:lvl w:ilvl="0">
+      <w:start w:val="1"/>
+      <w:numFmt w:val="bullet"/>
+      <w:lvlText w:val=""/>
+      <w:lvlJc w:val="left"/>
+      <w:pPr>
+        <w:tabs>
+          <w:tab w:val="num" w:pos="720"/>
+        </w:tabs>
+        <w:ind w:left="720" w:hanging="360"/>
+      </w:pPr>
+      <w:rPr>
+        <w:rFonts w:ascii="Symbol" w:hAnsi="Symbol" w:hint="default"/>
+        <w:sz w:val="20"/>
+      </w:rPr>
+    </w:lvl>
+    <w:lvl w:ilvl="1" w:tentative="1">
+      <w:start w:val="1"/>
+      <w:numFmt w:val="bullet"/>
+      <w:lvlText w:val="o"/>
+      <w:lvlJc w:val="left"/>
+      <w:pPr>
+        <w:tabs>
+          <w:tab w:val="num" w:pos="1440"/>
+        </w:tabs>
+        <w:ind w:left="1440" w:hanging="360"/>
+      </w:pPr>
+      <w:rPr>
+        <w:rFonts w:ascii="Courier New" w:hAnsi="Courier New" w:hint="default"/>
+        <w:sz w:val="20"/>
+      </w:rPr>
+    </w:lvl>
+    <w:lvl w:ilvl="2" w:tentative="1">
+      <w:start w:val="1"/>
+      <w:numFmt w:val="bullet"/>
+      <w:lvlText w:val=""/>
+      <w:lvlJc w:val="left"/>
+      <w:pPr>
+        <w:tabs>
+          <w:tab w:val="num" w:pos="2160"/>
+        </w:tabs>
+        <w:ind w:left="2160" w:hanging="360"/>
+      </w:pPr>
+      <w:rPr>
+        <w:rFonts w:ascii="Wingdings" w:hAnsi="Wingdings" w:hint="default"/>
+        <w:sz w:val="20"/>
+      </w:rPr>
+    </w:lvl>
+    <w:lvl w:ilvl="3" w:tentative="1">
+      <w:start w:val="1"/>
+      <w:numFmt w:val="bullet"/>
+      <w:lvlText w:val=""/>
+      <w:lvlJc w:val="left"/>
+      <w:pPr>
+        <w:tabs>
+          <w:tab w:val="num" w:pos="2880"/>
+        </w:tabs>
+        <w:ind w:left="2880" w:hanging="360"/>
+      </w:pPr>
+      <w:rPr>
+        <w:rFonts w:ascii="Wingdings" w:hAnsi="Wingdings" w:hint="default"/>
+        <w:sz w:val="20"/>
+      </w:rPr>
+    </w:lvl>
+    <w:lvl w:ilvl="4" w:tentative="1">
+      <w:start w:val="1"/>
+      <w:numFmt w:val="bullet"/>
+      <w:lvlText w:val=""/>
+      <w:lvlJc w:val="left"/>
+      <w:pPr>
+        <w:tabs>
+          <w:tab w:val="num" w:pos="3600"/>
+        </w:tabs>
+        <w:ind w:left="3600" w:hanging="360"/>
+      </w:pPr>
+      <w:rPr>
+        <w:rFonts w:ascii="Wingdings" w:hAnsi="Wingdings" w:hint="default"/>
+        <w:sz w:val="20"/>
+      </w:rPr>
+    </w:lvl>
+    <w:lvl w:ilvl="5" w:tentative="1">
+      <w:start w:val="1"/>
+      <w:numFmt w:val="bullet"/>
+      <w:lvlText w:val=""/>
+      <w:lvlJc w:val="left"/>
+      <w:pPr>
+        <w:tabs>
+          <w:tab w:val="num" w:pos="4320"/>
+        </w:tabs>
+        <w:ind w:left="4320" w:hanging="360"/>
+      </w:pPr>
+      <w:rPr>
+        <w:rFonts w:ascii="Wingdings" w:hAnsi="Wingdings" w:hint="default"/>
+        <w:sz w:val="20"/>
+      </w:rPr>
+    </w:lvl>
+    <w:lvl w:ilvl="6" w:tentative="1">
+      <w:start w:val="1"/>
+      <w:numFmt w:val="bullet"/>
+      <w:lvlText w:val=""/>
+      <w:lvlJc w:val="left"/>
+      <w:pPr>
+        <w:tabs>
+          <w:tab w:val="num" w:pos="5040"/>
+        </w:tabs>
+        <w:ind w:left="5040" w:hanging="360"/>
+      </w:pPr>
+      <w:rPr>
+        <w:rFonts w:ascii="Wingdings" w:hAnsi="Wingdings" w:hint="default"/>
+        <w:sz w:val="20"/>
+      </w:rPr>
+    </w:lvl>
+    <w:lvl w:ilvl="7" w:tentative="1">
+      <w:start w:val="1"/>
+      <w:numFmt w:val="bullet"/>
+      <w:lvlText w:val=""/>
+      <w:lvlJc w:val="left"/>
+      <w:pPr>
+        <w:tabs>
+          <w:tab w:val="num" w:pos="5760"/>
+        </w:tabs>
+        <w:ind w:left="5760" w:hanging="360"/>
+      </w:pPr>
+      <w:rPr>
+        <w:rFonts w:ascii="Wingdings" w:hAnsi="Wingdings" w:hint="default"/>
+        <w:sz w:val="20"/>
+      </w:rPr>
+    </w:lvl>
+    <w:lvl w:ilvl="8" w:tentative="1">
+      <w:start w:val="1"/>
+      <w:numFmt w:val="bullet"/>
+      <w:lvlText w:val=""/>
+      <w:lvlJc w:val="left"/>
+      <w:pPr>
+        <w:tabs>
+          <w:tab w:val="num" w:pos="6480"/>
+        </w:tabs>
+        <w:ind w:left="6480" w:hanging="360"/>
+      </w:pPr>
+      <w:rPr>
+        <w:rFonts w:ascii="Wingdings" w:hAnsi="Wingdings" w:hint="default"/>
+        <w:sz w:val="20"/>
+      </w:rPr>
+    </w:lvl>
+  </w:abstractNum>
+  <w:abstractNum w:abstractNumId="22" w15:restartNumberingAfterBreak="0">
+    <w:nsid w:val="789D6357"/>
+    <w:multiLevelType w:val="multilevel"/>
+    <w:tmpl w:val="B8984F92"/>
+    <w:lvl w:ilvl="0">
+      <w:start w:val="1"/>
+      <w:numFmt w:val="bullet"/>
+      <w:lvlText w:val=""/>
+      <w:lvlJc w:val="left"/>
+      <w:pPr>
+        <w:tabs>
+          <w:tab w:val="num" w:pos="720"/>
+        </w:tabs>
+        <w:ind w:left="720" w:hanging="360"/>
+      </w:pPr>
+      <w:rPr>
+        <w:rFonts w:ascii="Symbol" w:hAnsi="Symbol" w:hint="default"/>
+        <w:sz w:val="20"/>
+      </w:rPr>
+    </w:lvl>
+    <w:lvl w:ilvl="1" w:tentative="1">
+      <w:start w:val="1"/>
+      <w:numFmt w:val="bullet"/>
+      <w:lvlText w:val="o"/>
+      <w:lvlJc w:val="left"/>
+      <w:pPr>
+        <w:tabs>
+          <w:tab w:val="num" w:pos="1440"/>
+        </w:tabs>
+        <w:ind w:left="1440" w:hanging="360"/>
+      </w:pPr>
+      <w:rPr>
+        <w:rFonts w:ascii="Courier New" w:hAnsi="Courier New" w:hint="default"/>
+        <w:sz w:val="20"/>
+      </w:rPr>
+    </w:lvl>
+    <w:lvl w:ilvl="2" w:tentative="1">
+      <w:start w:val="1"/>
+      <w:numFmt w:val="bullet"/>
+      <w:lvlText w:val=""/>
+      <w:lvlJc w:val="left"/>
+      <w:pPr>
+        <w:tabs>
+          <w:tab w:val="num" w:pos="2160"/>
+        </w:tabs>
+        <w:ind w:left="2160" w:hanging="360"/>
+      </w:pPr>
+      <w:rPr>
+        <w:rFonts w:ascii="Wingdings" w:hAnsi="Wingdings" w:hint="default"/>
+        <w:sz w:val="20"/>
+      </w:rPr>
+    </w:lvl>
+    <w:lvl w:ilvl="3" w:tentative="1">
+      <w:start w:val="1"/>
+      <w:numFmt w:val="bullet"/>
+      <w:lvlText w:val=""/>
+      <w:lvlJc w:val="left"/>
+      <w:pPr>
+        <w:tabs>
+          <w:tab w:val="num" w:pos="2880"/>
+        </w:tabs>
+        <w:ind w:left="2880" w:hanging="360"/>
+      </w:pPr>
+      <w:rPr>
+        <w:rFonts w:ascii="Wingdings" w:hAnsi="Wingdings" w:hint="default"/>
+        <w:sz w:val="20"/>
+      </w:rPr>
+    </w:lvl>
+    <w:lvl w:ilvl="4" w:tentative="1">
+      <w:start w:val="1"/>
+      <w:numFmt w:val="bullet"/>
+      <w:lvlText w:val=""/>
+      <w:lvlJc w:val="left"/>
+      <w:pPr>
+        <w:tabs>
+          <w:tab w:val="num" w:pos="3600"/>
+        </w:tabs>
+        <w:ind w:left="3600" w:hanging="360"/>
+      </w:pPr>
+      <w:rPr>
+        <w:rFonts w:ascii="Wingdings" w:hAnsi="Wingdings" w:hint="default"/>
+        <w:sz w:val="20"/>
+      </w:rPr>
+    </w:lvl>
+    <w:lvl w:ilvl="5" w:tentative="1">
+      <w:start w:val="1"/>
+      <w:numFmt w:val="bullet"/>
+      <w:lvlText w:val=""/>
+      <w:lvlJc w:val="left"/>
+      <w:pPr>
+        <w:tabs>
+          <w:tab w:val="num" w:pos="4320"/>
+        </w:tabs>
+        <w:ind w:left="4320" w:hanging="360"/>
+      </w:pPr>
+      <w:rPr>
+        <w:rFonts w:ascii="Wingdings" w:hAnsi="Wingdings" w:hint="default"/>
+        <w:sz w:val="20"/>
+      </w:rPr>
+    </w:lvl>
+    <w:lvl w:ilvl="6" w:tentative="1">
+      <w:start w:val="1"/>
+      <w:numFmt w:val="bullet"/>
+      <w:lvlText w:val=""/>
+      <w:lvlJc w:val="left"/>
+      <w:pPr>
+        <w:tabs>
+          <w:tab w:val="num" w:pos="5040"/>
+        </w:tabs>
+        <w:ind w:left="5040" w:hanging="360"/>
+      </w:pPr>
+      <w:rPr>
+        <w:rFonts w:ascii="Wingdings" w:hAnsi="Wingdings" w:hint="default"/>
+        <w:sz w:val="20"/>
+      </w:rPr>
+    </w:lvl>
+    <w:lvl w:ilvl="7" w:tentative="1">
+      <w:start w:val="1"/>
+      <w:numFmt w:val="bullet"/>
+      <w:lvlText w:val=""/>
+      <w:lvlJc w:val="left"/>
+      <w:pPr>
+        <w:tabs>
+          <w:tab w:val="num" w:pos="5760"/>
+        </w:tabs>
+        <w:ind w:left="5760" w:hanging="360"/>
+      </w:pPr>
+      <w:rPr>
+        <w:rFonts w:ascii="Wingdings" w:hAnsi="Wingdings" w:hint="default"/>
+        <w:sz w:val="20"/>
+      </w:rPr>
+    </w:lvl>
+    <w:lvl w:ilvl="8" w:tentative="1">
+      <w:start w:val="1"/>
+      <w:numFmt w:val="bullet"/>
+      <w:lvlText w:val=""/>
+      <w:lvlJc w:val="left"/>
+      <w:pPr>
+        <w:tabs>
+          <w:tab w:val="num" w:pos="6480"/>
+        </w:tabs>
+        <w:ind w:left="6480" w:hanging="360"/>
+      </w:pPr>
+      <w:rPr>
+        <w:rFonts w:ascii="Wingdings" w:hAnsi="Wingdings" w:hint="default"/>
+        <w:sz w:val="20"/>
+      </w:rPr>
+    </w:lvl>
+  </w:abstractNum>
+  <w:abstractNum w:abstractNumId="23" w15:restartNumberingAfterBreak="0">
+    <w:nsid w:val="79DF340E"/>
+    <w:multiLevelType w:val="multilevel"/>
+    <w:tmpl w:val="728C0292"/>
+    <w:lvl w:ilvl="0">
+      <w:start w:val="1"/>
+      <w:numFmt w:val="bullet"/>
+      <w:lvlText w:val=""/>
+      <w:lvlJc w:val="left"/>
+      <w:pPr>
+        <w:tabs>
+          <w:tab w:val="num" w:pos="720"/>
+        </w:tabs>
+        <w:ind w:left="720" w:hanging="360"/>
+      </w:pPr>
+      <w:rPr>
+        <w:rFonts w:ascii="Symbol" w:hAnsi="Symbol" w:hint="default"/>
+        <w:sz w:val="20"/>
+      </w:rPr>
+    </w:lvl>
+    <w:lvl w:ilvl="1" w:tentative="1">
+      <w:start w:val="1"/>
+      <w:numFmt w:val="bullet"/>
+      <w:lvlText w:val="o"/>
+      <w:lvlJc w:val="left"/>
+      <w:pPr>
+        <w:tabs>
+          <w:tab w:val="num" w:pos="1440"/>
+        </w:tabs>
+        <w:ind w:left="1440" w:hanging="360"/>
+      </w:pPr>
+      <w:rPr>
+        <w:rFonts w:ascii="Courier New" w:hAnsi="Courier New" w:hint="default"/>
+        <w:sz w:val="20"/>
+      </w:rPr>
+    </w:lvl>
+    <w:lvl w:ilvl="2" w:tentative="1">
+      <w:start w:val="1"/>
+      <w:numFmt w:val="bullet"/>
+      <w:lvlText w:val=""/>
+      <w:lvlJc w:val="left"/>
+      <w:pPr>
+        <w:tabs>
+          <w:tab w:val="num" w:pos="2160"/>
+        </w:tabs>
+        <w:ind w:left="2160" w:hanging="360"/>
+      </w:pPr>
+      <w:rPr>
+        <w:rFonts w:ascii="Wingdings" w:hAnsi="Wingdings" w:hint="default"/>
+        <w:sz w:val="20"/>
+      </w:rPr>
+    </w:lvl>
+    <w:lvl w:ilvl="3" w:tentative="1">
+      <w:start w:val="1"/>
+      <w:numFmt w:val="bullet"/>
+      <w:lvlText w:val=""/>
+      <w:lvlJc w:val="left"/>
+      <w:pPr>
+        <w:tabs>
+          <w:tab w:val="num" w:pos="2880"/>
+        </w:tabs>
+        <w:ind w:left="2880" w:hanging="360"/>
+      </w:pPr>
+      <w:rPr>
+        <w:rFonts w:ascii="Wingdings" w:hAnsi="Wingdings" w:hint="default"/>
+        <w:sz w:val="20"/>
+      </w:rPr>
+    </w:lvl>
+    <w:lvl w:ilvl="4" w:tentative="1">
+      <w:start w:val="1"/>
+      <w:numFmt w:val="bullet"/>
+      <w:lvlText w:val=""/>
+      <w:lvlJc w:val="left"/>
+      <w:pPr>
+        <w:tabs>
+          <w:tab w:val="num" w:pos="3600"/>
+        </w:tabs>
+        <w:ind w:left="3600" w:hanging="360"/>
+      </w:pPr>
+      <w:rPr>
+        <w:rFonts w:ascii="Wingdings" w:hAnsi="Wingdings" w:hint="default"/>
+        <w:sz w:val="20"/>
+      </w:rPr>
+    </w:lvl>
+    <w:lvl w:ilvl="5" w:tentative="1">
+      <w:start w:val="1"/>
+      <w:numFmt w:val="bullet"/>
+      <w:lvlText w:val=""/>
+      <w:lvlJc w:val="left"/>
+      <w:pPr>
+        <w:tabs>
+          <w:tab w:val="num" w:pos="4320"/>
+        </w:tabs>
+        <w:ind w:left="4320" w:hanging="360"/>
+      </w:pPr>
+      <w:rPr>
+        <w:rFonts w:ascii="Wingdings" w:hAnsi="Wingdings" w:hint="default"/>
+        <w:sz w:val="20"/>
+      </w:rPr>
+    </w:lvl>
+    <w:lvl w:ilvl="6" w:tentative="1">
+      <w:start w:val="1"/>
+      <w:numFmt w:val="bullet"/>
+      <w:lvlText w:val=""/>
+      <w:lvlJc w:val="left"/>
+      <w:pPr>
+        <w:tabs>
+          <w:tab w:val="num" w:pos="5040"/>
+        </w:tabs>
+        <w:ind w:left="5040" w:hanging="360"/>
+      </w:pPr>
+      <w:rPr>
+        <w:rFonts w:ascii="Wingdings" w:hAnsi="Wingdings" w:hint="default"/>
+        <w:sz w:val="20"/>
+      </w:rPr>
+    </w:lvl>
+    <w:lvl w:ilvl="7" w:tentative="1">
+      <w:start w:val="1"/>
+      <w:numFmt w:val="bullet"/>
+      <w:lvlText w:val=""/>
+      <w:lvlJc w:val="left"/>
+      <w:pPr>
+        <w:tabs>
+          <w:tab w:val="num" w:pos="5760"/>
+        </w:tabs>
+        <w:ind w:left="5760" w:hanging="360"/>
+      </w:pPr>
+      <w:rPr>
+        <w:rFonts w:ascii="Wingdings" w:hAnsi="Wingdings" w:hint="default"/>
+        <w:sz w:val="20"/>
+      </w:rPr>
+    </w:lvl>
+    <w:lvl w:ilvl="8" w:tentative="1">
+      <w:start w:val="1"/>
+      <w:numFmt w:val="bullet"/>
+      <w:lvlText w:val=""/>
+      <w:lvlJc w:val="left"/>
+      <w:pPr>
+        <w:tabs>
+          <w:tab w:val="num" w:pos="6480"/>
+        </w:tabs>
+        <w:ind w:left="6480" w:hanging="360"/>
+      </w:pPr>
+      <w:rPr>
+        <w:rFonts w:ascii="Wingdings" w:hAnsi="Wingdings" w:hint="default"/>
+        <w:sz w:val="20"/>
+      </w:rPr>
+    </w:lvl>
+  </w:abstractNum>
+  <w:abstractNum w:abstractNumId="24" w15:restartNumberingAfterBreak="0">
+    <w:nsid w:val="7D4A5D53"/>
+    <w:multiLevelType w:val="multilevel"/>
+    <w:tmpl w:val="6EC285C8"/>
+    <w:lvl w:ilvl="0">
+      <w:start w:val="1"/>
+      <w:numFmt w:val="decimal"/>
+      <w:lvlText w:val="%1."/>
+      <w:lvlJc w:val="left"/>
+      <w:pPr>
+        <w:tabs>
+          <w:tab w:val="num" w:pos="720"/>
+        </w:tabs>
+        <w:ind w:left="720" w:hanging="360"/>
+      </w:pPr>
+      <w:rPr>
+        <w:rFonts w:hint="default"/>
+        <w:b/>
+        <w:bCs/>
+      </w:rPr>
+    </w:lvl>
+    <w:lvl w:ilvl="1">
+      <w:start w:val="1"/>
+      <w:numFmt w:val="decimal"/>
+      <w:isLgl/>
+      <w:lvlText w:val="%1.%2"/>
+      <w:lvlJc w:val="left"/>
+      <w:pPr>
+        <w:ind w:left="720" w:hanging="360"/>
+      </w:pPr>
+      <w:rPr>
+        <w:rFonts w:hint="default"/>
+        <w:b/>
+        <w:bCs/>
+      </w:rPr>
+    </w:lvl>
+    <w:lvl w:ilvl="2">
+      <w:start w:val="1"/>
+      <w:numFmt w:val="decimal"/>
+      <w:isLgl/>
+      <w:lvlText w:val="%1.%2.%3"/>
+      <w:lvlJc w:val="left"/>
+      <w:pPr>
+        <w:ind w:left="1080" w:hanging="720"/>
+      </w:pPr>
+      <w:rPr>
+        <w:rFonts w:hint="default"/>
+      </w:rPr>
+    </w:lvl>
+    <w:lvl w:ilvl="3">
+      <w:start w:val="1"/>
+      <w:numFmt w:val="decimal"/>
+      <w:isLgl/>
+      <w:lvlText w:val="%1.%2.%3.%4"/>
+      <w:lvlJc w:val="left"/>
+      <w:pPr>
+        <w:ind w:left="1080" w:hanging="720"/>
+      </w:pPr>
+      <w:rPr>
+        <w:rFonts w:hint="default"/>
+      </w:rPr>
+    </w:lvl>
+    <w:lvl w:ilvl="4">
+      <w:start w:val="1"/>
+      <w:numFmt w:val="decimal"/>
+      <w:isLgl/>
+      <w:lvlText w:val="%1.%2.%3.%4.%5"/>
+      <w:lvlJc w:val="left"/>
+      <w:pPr>
+        <w:ind w:left="1440" w:hanging="1080"/>
+      </w:pPr>
+      <w:rPr>
+        <w:rFonts w:hint="default"/>
+      </w:rPr>
+    </w:lvl>
+    <w:lvl w:ilvl="5">
+      <w:start w:val="1"/>
+      <w:numFmt w:val="decimal"/>
+      <w:isLgl/>
+      <w:lvlText w:val="%1.%2.%3.%4.%5.%6"/>
+      <w:lvlJc w:val="left"/>
+      <w:pPr>
+        <w:ind w:left="1440" w:hanging="1080"/>
+      </w:pPr>
+      <w:rPr>
+        <w:rFonts w:hint="default"/>
+      </w:rPr>
+    </w:lvl>
+    <w:lvl w:ilvl="6">
+      <w:start w:val="1"/>
+      <w:numFmt w:val="decimal"/>
+      <w:isLgl/>
+      <w:lvlText w:val="%1.%2.%3.%4.%5.%6.%7"/>
+      <w:lvlJc w:val="left"/>
+      <w:pPr>
+        <w:ind w:left="1800" w:hanging="1440"/>
+      </w:pPr>
+      <w:rPr>
+        <w:rFonts w:hint="default"/>
+      </w:rPr>
+    </w:lvl>
+    <w:lvl w:ilvl="7">
+      <w:start w:val="1"/>
+      <w:numFmt w:val="decimal"/>
+      <w:isLgl/>
+      <w:lvlText w:val="%1.%2.%3.%4.%5.%6.%7.%8"/>
+      <w:lvlJc w:val="left"/>
+      <w:pPr>
+        <w:ind w:left="1800" w:hanging="1440"/>
+      </w:pPr>
+      <w:rPr>
+        <w:rFonts w:hint="default"/>
+      </w:rPr>
+    </w:lvl>
+    <w:lvl w:ilvl="8">
+      <w:start w:val="1"/>
+      <w:numFmt w:val="decimal"/>
+      <w:isLgl/>
+      <w:lvlText w:val="%1.%2.%3.%4.%5.%6.%7.%8.%9"/>
+      <w:lvlJc w:val="left"/>
+      <w:pPr>
+        <w:ind w:left="2160" w:hanging="1800"/>
+      </w:pPr>
+      <w:rPr>
+        <w:rFonts w:hint="default"/>
+      </w:rPr>
+    </w:lvl>
+  </w:abstractNum>
   <w:num w:numId="1" w16cid:durableId="1155612888">
+    <w:abstractNumId w:val="14"/>
+  </w:num>
+  <w:num w:numId="2" w16cid:durableId="826751380">
+    <w:abstractNumId w:val="5"/>
+  </w:num>
+  <w:num w:numId="3" w16cid:durableId="1924338299">
     <w:abstractNumId w:val="1"/>
   </w:num>
-  <w:num w:numId="2" w16cid:durableId="826751380">
+  <w:num w:numId="4" w16cid:durableId="251091533">
+    <w:abstractNumId w:val="22"/>
+  </w:num>
+  <w:num w:numId="5" w16cid:durableId="1926764087">
     <w:abstractNumId w:val="0"/>
+  </w:num>
+  <w:num w:numId="6" w16cid:durableId="1181889713">
+    <w:abstractNumId w:val="17"/>
+  </w:num>
+  <w:num w:numId="7" w16cid:durableId="670639166">
+    <w:abstractNumId w:val="4"/>
+  </w:num>
+  <w:num w:numId="8" w16cid:durableId="6560393">
+    <w:abstractNumId w:val="3"/>
+  </w:num>
+  <w:num w:numId="9" w16cid:durableId="644696657">
+    <w:abstractNumId w:val="9"/>
+  </w:num>
+  <w:num w:numId="10" w16cid:durableId="71246928">
+    <w:abstractNumId w:val="13"/>
+  </w:num>
+  <w:num w:numId="11" w16cid:durableId="46102259">
+    <w:abstractNumId w:val="12"/>
+  </w:num>
+  <w:num w:numId="12" w16cid:durableId="842863794">
+    <w:abstractNumId w:val="2"/>
+  </w:num>
+  <w:num w:numId="13" w16cid:durableId="140778854">
+    <w:abstractNumId w:val="7"/>
+  </w:num>
+  <w:num w:numId="14" w16cid:durableId="526989327">
+    <w:abstractNumId w:val="20"/>
+  </w:num>
+  <w:num w:numId="15" w16cid:durableId="1094320255">
+    <w:abstractNumId w:val="16"/>
+  </w:num>
+  <w:num w:numId="16" w16cid:durableId="1531800959">
+    <w:abstractNumId w:val="10"/>
+  </w:num>
+  <w:num w:numId="17" w16cid:durableId="2043166460">
+    <w:abstractNumId w:val="18"/>
+  </w:num>
+  <w:num w:numId="18" w16cid:durableId="263269494">
+    <w:abstractNumId w:val="21"/>
+  </w:num>
+  <w:num w:numId="19" w16cid:durableId="86704542">
+    <w:abstractNumId w:val="19"/>
+  </w:num>
+  <w:num w:numId="20" w16cid:durableId="461314611">
+    <w:abstractNumId w:val="8"/>
+  </w:num>
+  <w:num w:numId="21" w16cid:durableId="898175064">
+    <w:abstractNumId w:val="11"/>
+  </w:num>
+  <w:num w:numId="22" w16cid:durableId="707144361">
+    <w:abstractNumId w:val="6"/>
+  </w:num>
+  <w:num w:numId="23" w16cid:durableId="840463584">
+    <w:abstractNumId w:val="15"/>
+  </w:num>
+  <w:num w:numId="24" w16cid:durableId="34090011">
+    <w:abstractNumId w:val="23"/>
+  </w:num>
+  <w:num w:numId="25" w16cid:durableId="987251047">
+    <w:abstractNumId w:val="24"/>
   </w:num>
 </w:numbering>
 </file>
@@ -1079,7 +4729,6 @@
   <w:style w:type="character" w:default="1" w:styleId="DefaultParagraphFont">
     <w:name w:val="Default Paragraph Font"/>
     <w:uiPriority w:val="1"/>
-    <w:semiHidden/>
     <w:unhideWhenUsed/>
   </w:style>
   <w:style w:type="table" w:default="1" w:styleId="TableNormal">
@@ -1268,6 +4917,7 @@
       <w:numPr>
         <w:ilvl w:val="1"/>
       </w:numPr>
+      <w:ind w:firstLine="720"/>
     </w:pPr>
     <w:rPr>
       <w:rFonts w:eastAsiaTheme="majorEastAsia" w:cstheme="majorBidi"/>
@@ -1391,6 +5041,29 @@
       <w:smallCaps/>
       <w:color w:val="0F4761" w:themeColor="accent1" w:themeShade="BF"/>
       <w:spacing w:val="5"/>
+    </w:rPr>
+  </w:style>
+  <w:style w:type="character" w:styleId="Hyperlink">
+    <w:name w:val="Hyperlink"/>
+    <w:basedOn w:val="DefaultParagraphFont"/>
+    <w:uiPriority w:val="99"/>
+    <w:unhideWhenUsed/>
+    <w:rsid w:val="00332FD8"/>
+    <w:rPr>
+      <w:color w:val="467886" w:themeColor="hyperlink"/>
+      <w:u w:val="single"/>
+    </w:rPr>
+  </w:style>
+  <w:style w:type="character" w:styleId="UnresolvedMention">
+    <w:name w:val="Unresolved Mention"/>
+    <w:basedOn w:val="DefaultParagraphFont"/>
+    <w:uiPriority w:val="99"/>
+    <w:semiHidden/>
+    <w:unhideWhenUsed/>
+    <w:rsid w:val="00332FD8"/>
+    <w:rPr>
+      <w:color w:val="605E5C"/>
+      <w:shd w:val="clear" w:color="auto" w:fill="E1DFDD"/>
     </w:rPr>
   </w:style>
 </w:styles>

</xml_diff>